<commit_message>
Added work of project and report
</commit_message>
<xml_diff>
--- a/Sample Report/Training Project Report.docx
+++ b/Sample Report/Training Project Report.docx
@@ -167,7 +167,7 @@
           <w:sz w:val="72"/>
           <w:szCs w:val="72"/>
         </w:rPr>
-        <w:t>Walmart</w:t>
+        <w:t xml:space="preserve">Walmart Store Sales </w:t>
       </w:r>
       <w:r>
         <w:rPr>
@@ -178,28 +178,6 @@
           <w:sz w:val="72"/>
           <w:szCs w:val="72"/>
         </w:rPr>
-        <w:t xml:space="preserve"> </w:t>
-      </w:r>
-      <w:r>
-        <w:rPr>
-          <w:rFonts w:ascii="Georgia" w:hAnsi="Georgia"/>
-          <w:b/>
-          <w:color w:val="1F4E79" w:themeColor="accent1" w:themeShade="80"/>
-          <w:spacing w:val="-7"/>
-          <w:sz w:val="72"/>
-          <w:szCs w:val="72"/>
-        </w:rPr>
-        <w:t xml:space="preserve">Store Sales </w:t>
-      </w:r>
-      <w:r>
-        <w:rPr>
-          <w:rFonts w:ascii="Georgia" w:hAnsi="Georgia"/>
-          <w:b/>
-          <w:color w:val="1F4E79" w:themeColor="accent1" w:themeShade="80"/>
-          <w:spacing w:val="-7"/>
-          <w:sz w:val="72"/>
-          <w:szCs w:val="72"/>
-        </w:rPr>
         <w:t>Forecasting</w:t>
       </w:r>
     </w:p>
@@ -291,6 +269,7 @@
           <w:sz w:val="48"/>
           <w:szCs w:val="48"/>
         </w:rPr>
+        <w:lastRenderedPageBreak/>
         <w:t>Diksha Kejriwal</w:t>
       </w:r>
     </w:p>
@@ -314,7 +293,6 @@
           <w:sz w:val="40"/>
           <w:szCs w:val="40"/>
         </w:rPr>
-        <w:lastRenderedPageBreak/>
         <w:tab/>
       </w:r>
     </w:p>
@@ -363,6 +341,8 @@
           <w:color w:val="FFFFFF" w:themeColor="background1"/>
         </w:rPr>
       </w:pPr>
+      <w:bookmarkStart w:id="0" w:name="_GoBack"/>
+      <w:bookmarkEnd w:id="0"/>
     </w:p>
     <w:p>
       <w:pPr>
@@ -752,6 +732,36 @@
           <w:tab w:val="right" w:pos="10466"/>
         </w:tabs>
         <w:spacing w:line="240" w:lineRule="auto"/>
+        <w:rPr>
+          <w:b w:val="0"/>
+          <w:sz w:val="40"/>
+          <w:szCs w:val="40"/>
+        </w:rPr>
+      </w:pPr>
+    </w:p>
+    <w:p>
+      <w:pPr>
+        <w:pStyle w:val="Style1"/>
+        <w:shd w:val="clear" w:color="auto" w:fill="FFFFFF" w:themeFill="background1"/>
+        <w:tabs>
+          <w:tab w:val="right" w:pos="10466"/>
+        </w:tabs>
+        <w:spacing w:line="240" w:lineRule="auto"/>
+        <w:rPr>
+          <w:b w:val="0"/>
+          <w:sz w:val="40"/>
+          <w:szCs w:val="40"/>
+        </w:rPr>
+      </w:pPr>
+    </w:p>
+    <w:p>
+      <w:pPr>
+        <w:pStyle w:val="Style1"/>
+        <w:shd w:val="clear" w:color="auto" w:fill="FFFFFF" w:themeFill="background1"/>
+        <w:tabs>
+          <w:tab w:val="right" w:pos="10466"/>
+        </w:tabs>
+        <w:spacing w:line="240" w:lineRule="auto"/>
         <w:jc w:val="center"/>
         <w:rPr>
           <w:rFonts w:ascii="Georgia" w:hAnsi="Georgia"/>
@@ -1133,28 +1143,28 @@
         <w:spacing w:line="276" w:lineRule="auto"/>
         <w:rPr>
           <w:b w:val="0"/>
-          <w:sz w:val="32"/>
-          <w:szCs w:val="32"/>
-        </w:rPr>
-      </w:pPr>
-      <w:r>
-        <w:rPr>
-          <w:b w:val="0"/>
-          <w:sz w:val="32"/>
+          <w:sz w:val="28"/>
+          <w:szCs w:val="32"/>
+        </w:rPr>
+      </w:pPr>
+      <w:r>
+        <w:rPr>
+          <w:b w:val="0"/>
+          <w:sz w:val="28"/>
           <w:szCs w:val="32"/>
         </w:rPr>
         <w:t xml:space="preserve">For making this project, we would like to thank our trainer </w:t>
       </w:r>
       <w:r>
         <w:rPr>
-          <w:sz w:val="32"/>
+          <w:sz w:val="28"/>
           <w:szCs w:val="32"/>
         </w:rPr>
         <w:t>Mr. Yogendra Singh</w:t>
       </w:r>
       <w:r>
         <w:rPr>
-          <w:sz w:val="32"/>
+          <w:sz w:val="28"/>
           <w:szCs w:val="32"/>
         </w:rPr>
         <w:t xml:space="preserve">, </w:t>
@@ -1162,87 +1172,15 @@
       <w:r>
         <w:rPr>
           <w:b w:val="0"/>
-          <w:sz w:val="32"/>
-          <w:szCs w:val="32"/>
-        </w:rPr>
-        <w:t xml:space="preserve">who always helped us time to time to understand our </w:t>
-      </w:r>
-      <w:r>
-        <w:rPr>
-          <w:b w:val="0"/>
-          <w:sz w:val="32"/>
-          <w:szCs w:val="32"/>
-        </w:rPr>
-        <w:t>topic and the various related areas</w:t>
-      </w:r>
-      <w:r>
-        <w:rPr>
-          <w:b w:val="0"/>
-          <w:sz w:val="32"/>
-          <w:szCs w:val="32"/>
-        </w:rPr>
-        <w:t xml:space="preserve"> and guiding us throughout the </w:t>
-      </w:r>
-      <w:r>
-        <w:rPr>
-          <w:b w:val="0"/>
-          <w:sz w:val="32"/>
-          <w:szCs w:val="32"/>
-        </w:rPr>
-        <w:t>training.</w:t>
-      </w:r>
-      <w:r>
-        <w:rPr>
-          <w:b w:val="0"/>
-          <w:sz w:val="32"/>
-          <w:szCs w:val="32"/>
-        </w:rPr>
-        <w:t xml:space="preserve"> We would also like to mention</w:t>
-      </w:r>
-      <w:r>
-        <w:rPr>
-          <w:b w:val="0"/>
-          <w:sz w:val="32"/>
-          <w:szCs w:val="32"/>
-        </w:rPr>
-        <w:t xml:space="preserve"> a word of tha</w:t>
-      </w:r>
-      <w:r>
-        <w:rPr>
-          <w:b w:val="0"/>
-          <w:sz w:val="32"/>
-          <w:szCs w:val="32"/>
-        </w:rPr>
-        <w:t xml:space="preserve">nks to all Training Assistants for giving us </w:t>
-      </w:r>
-      <w:r>
-        <w:rPr>
-          <w:b w:val="0"/>
-          <w:sz w:val="32"/>
-          <w:szCs w:val="32"/>
-        </w:rPr>
-        <w:t>such a</w:t>
-      </w:r>
-      <w:r>
-        <w:rPr>
-          <w:b w:val="0"/>
-          <w:sz w:val="32"/>
-          <w:szCs w:val="32"/>
-        </w:rPr>
-        <w:t>ttention and time and helping us</w:t>
-      </w:r>
-      <w:r>
-        <w:rPr>
-          <w:b w:val="0"/>
-          <w:sz w:val="32"/>
-          <w:szCs w:val="32"/>
-        </w:rPr>
-        <w:t xml:space="preserve"> throughout the training.</w:t>
-      </w:r>
-      <w:r>
-        <w:rPr>
-          <w:b w:val="0"/>
-          <w:sz w:val="32"/>
+          <w:sz w:val="28"/>
+          <w:szCs w:val="32"/>
+        </w:rPr>
+        <w:t>who always helped us time to time to understand our topic and the various related areas and guiding us throughout the training. We would also like to mention a word of thanks to all Training Assistants for giving us such attention and time and helping us throughout the training.</w:t>
+      </w:r>
+      <w:r>
+        <w:rPr>
+          <w:b w:val="0"/>
+          <w:sz w:val="28"/>
           <w:szCs w:val="32"/>
         </w:rPr>
         <w:t xml:space="preserve"> </w:t>
@@ -1328,37 +1266,219 @@
         <w:ind w:right="588"/>
         <w:jc w:val="both"/>
         <w:rPr>
-          <w:color w:val="303030"/>
-          <w:sz w:val="36"/>
-          <w:szCs w:val="36"/>
-        </w:rPr>
-      </w:pPr>
-      <w:r>
-        <w:rPr>
-          <w:color w:val="303030"/>
-          <w:sz w:val="36"/>
-          <w:szCs w:val="36"/>
+          <w:rFonts w:ascii="Times New Roman" w:hAnsi="Times New Roman" w:cs="Times New Roman"/>
+          <w:color w:val="303030"/>
+          <w:sz w:val="28"/>
+          <w:szCs w:val="32"/>
+        </w:rPr>
+      </w:pPr>
+      <w:r>
+        <w:rPr>
+          <w:rFonts w:ascii="Times New Roman" w:hAnsi="Times New Roman" w:cs="Times New Roman"/>
+          <w:color w:val="303030"/>
+          <w:sz w:val="28"/>
+          <w:szCs w:val="32"/>
         </w:rPr>
         <w:t xml:space="preserve">Rapid growth of data comes </w:t>
       </w:r>
       <w:r>
         <w:rPr>
-          <w:color w:val="303030"/>
-          <w:sz w:val="36"/>
-          <w:szCs w:val="36"/>
+          <w:rFonts w:ascii="Times New Roman" w:hAnsi="Times New Roman" w:cs="Times New Roman"/>
+          <w:color w:val="303030"/>
+          <w:sz w:val="28"/>
+          <w:szCs w:val="32"/>
         </w:rPr>
         <w:t xml:space="preserve">with a challenge of sorting and </w:t>
       </w:r>
-      <w:bookmarkStart w:id="0" w:name="_GoBack"/>
-      <w:bookmarkEnd w:id="0"/>
-      <w:r>
-        <w:rPr>
-          <w:color w:val="303030"/>
-          <w:sz w:val="36"/>
-          <w:szCs w:val="36"/>
-        </w:rPr>
-        <w:t>analyzing them, where raw data exists in graphical form, textual form or in images. Data science and machine learning finds its application in various fields like stock market, recommendation systems, image processing, aerial photography, military, weather forecasting etc.</w:t>
-      </w:r>
+      <w:r>
+        <w:rPr>
+          <w:rFonts w:ascii="Times New Roman" w:hAnsi="Times New Roman" w:cs="Times New Roman"/>
+          <w:color w:val="303030"/>
+          <w:sz w:val="28"/>
+          <w:szCs w:val="32"/>
+        </w:rPr>
+        <w:t>analysing</w:t>
+      </w:r>
+      <w:r>
+        <w:rPr>
+          <w:rFonts w:ascii="Times New Roman" w:hAnsi="Times New Roman" w:cs="Times New Roman"/>
+          <w:color w:val="303030"/>
+          <w:sz w:val="28"/>
+          <w:szCs w:val="32"/>
+        </w:rPr>
+        <w:t xml:space="preserve"> them, where raw data exists in graphical form, textual form or in images. Data science and machine learning finds its application in various fields like stock market, recommendation systems, image processing, aerial photography, military, weather forecasting etc.</w:t>
+      </w:r>
+    </w:p>
+    <w:p>
+      <w:pPr>
+        <w:pStyle w:val="Style1"/>
+        <w:shd w:val="clear" w:color="auto" w:fill="FFFFFF" w:themeFill="background1"/>
+        <w:tabs>
+          <w:tab w:val="right" w:pos="10466"/>
+        </w:tabs>
+        <w:spacing w:before="240" w:line="276" w:lineRule="auto"/>
+        <w:rPr>
+          <w:b w:val="0"/>
+          <w:sz w:val="28"/>
+          <w:szCs w:val="32"/>
+        </w:rPr>
+      </w:pPr>
+      <w:r>
+        <w:rPr>
+          <w:b w:val="0"/>
+          <w:sz w:val="28"/>
+          <w:szCs w:val="32"/>
+        </w:rPr>
+        <w:t>This report is about our project on predicting “Walmart store weekly sales”</w:t>
+      </w:r>
+      <w:r>
+        <w:rPr>
+          <w:b w:val="0"/>
+          <w:sz w:val="28"/>
+          <w:szCs w:val="32"/>
+        </w:rPr>
+        <w:t xml:space="preserve"> </w:t>
+      </w:r>
+      <w:r>
+        <w:rPr>
+          <w:b w:val="0"/>
+          <w:sz w:val="28"/>
+          <w:szCs w:val="32"/>
+        </w:rPr>
+        <w:t>w</w:t>
+      </w:r>
+      <w:r>
+        <w:rPr>
+          <w:b w:val="0"/>
+          <w:sz w:val="28"/>
+          <w:szCs w:val="32"/>
+        </w:rPr>
+        <w:t xml:space="preserve">hich addresses about the data pre-processing and post processing which includes </w:t>
+      </w:r>
+      <w:r>
+        <w:rPr>
+          <w:b w:val="0"/>
+          <w:sz w:val="28"/>
+          <w:szCs w:val="32"/>
+        </w:rPr>
+        <w:t>plotting and prediction of weekly sales for each department of each store of Walmart</w:t>
+      </w:r>
+      <w:r>
+        <w:rPr>
+          <w:b w:val="0"/>
+          <w:sz w:val="28"/>
+          <w:szCs w:val="32"/>
+        </w:rPr>
+        <w:t xml:space="preserve"> and the ability of machine learning algorithms to deal with different set of data.</w:t>
+      </w:r>
+    </w:p>
+    <w:p>
+      <w:pPr>
+        <w:pStyle w:val="Style1"/>
+        <w:shd w:val="clear" w:color="auto" w:fill="FFFFFF" w:themeFill="background1"/>
+        <w:tabs>
+          <w:tab w:val="right" w:pos="10466"/>
+        </w:tabs>
+        <w:spacing w:before="240" w:line="276" w:lineRule="auto"/>
+        <w:rPr>
+          <w:b w:val="0"/>
+          <w:sz w:val="28"/>
+          <w:szCs w:val="32"/>
+        </w:rPr>
+      </w:pPr>
+      <w:r>
+        <w:rPr>
+          <w:b w:val="0"/>
+          <w:sz w:val="28"/>
+          <w:szCs w:val="32"/>
+        </w:rPr>
+        <w:t xml:space="preserve">In this project, we have tackled a regression problem </w:t>
+      </w:r>
+      <w:r>
+        <w:rPr>
+          <w:b w:val="0"/>
+          <w:sz w:val="28"/>
+          <w:szCs w:val="32"/>
+        </w:rPr>
+        <w:t xml:space="preserve">of predicting the weekly sales of </w:t>
+      </w:r>
+      <w:r>
+        <w:rPr>
+          <w:b w:val="0"/>
+          <w:sz w:val="28"/>
+          <w:szCs w:val="32"/>
+        </w:rPr>
+        <w:t>each department in each store of Walmart by accessing several type of data like Unemployment ratio, markdowns, CPI, store size, store type etc.</w:t>
+      </w:r>
+      <w:r>
+        <w:rPr>
+          <w:b w:val="0"/>
+          <w:sz w:val="28"/>
+          <w:szCs w:val="32"/>
+        </w:rPr>
+        <w:t xml:space="preserve"> We have </w:t>
+      </w:r>
+      <w:r>
+        <w:rPr>
+          <w:b w:val="0"/>
+          <w:sz w:val="28"/>
+          <w:szCs w:val="32"/>
+        </w:rPr>
+        <w:t>tested and used Linear Regression, Decision Tree and Random Forest to determine the results. Also, we have used some other l</w:t>
+      </w:r>
+      <w:r>
+        <w:rPr>
+          <w:b w:val="0"/>
+          <w:sz w:val="28"/>
+          <w:szCs w:val="32"/>
+        </w:rPr>
+        <w:t>ibraries for data visualization and manipulation.</w:t>
+      </w:r>
+    </w:p>
+    <w:p>
+      <w:pPr>
+        <w:pStyle w:val="Style1"/>
+        <w:shd w:val="clear" w:color="auto" w:fill="FFFFFF" w:themeFill="background1"/>
+        <w:tabs>
+          <w:tab w:val="right" w:pos="10466"/>
+        </w:tabs>
+        <w:spacing w:before="240" w:line="276" w:lineRule="auto"/>
+        <w:rPr>
+          <w:b w:val="0"/>
+          <w:sz w:val="32"/>
+          <w:szCs w:val="32"/>
+        </w:rPr>
+      </w:pPr>
+    </w:p>
+    <w:p>
+      <w:pPr>
+        <w:pStyle w:val="Style1"/>
+        <w:shd w:val="clear" w:color="auto" w:fill="FFFFFF" w:themeFill="background1"/>
+        <w:tabs>
+          <w:tab w:val="right" w:pos="10466"/>
+        </w:tabs>
+        <w:spacing w:before="240" w:line="276" w:lineRule="auto"/>
+        <w:rPr>
+          <w:b w:val="0"/>
+          <w:sz w:val="32"/>
+          <w:szCs w:val="32"/>
+        </w:rPr>
+      </w:pPr>
+    </w:p>
+    <w:p>
+      <w:pPr>
+        <w:pStyle w:val="Style1"/>
+        <w:shd w:val="clear" w:color="auto" w:fill="FFFFFF" w:themeFill="background1"/>
+        <w:tabs>
+          <w:tab w:val="right" w:pos="10466"/>
+        </w:tabs>
+        <w:spacing w:before="240" w:line="276" w:lineRule="auto"/>
+        <w:rPr>
+          <w:b w:val="0"/>
+          <w:sz w:val="32"/>
+          <w:szCs w:val="32"/>
+        </w:rPr>
+      </w:pPr>
     </w:p>
     <w:p>
       <w:pPr>
@@ -1400,6 +1520,206 @@
         </w:tabs>
         <w:spacing w:line="240" w:lineRule="auto"/>
         <w:rPr>
+          <w:b w:val="0"/>
+          <w:color w:val="000000" w:themeColor="text1"/>
+          <w:sz w:val="40"/>
+          <w:szCs w:val="40"/>
+        </w:rPr>
+      </w:pPr>
+    </w:p>
+    <w:p>
+      <w:pPr>
+        <w:pStyle w:val="Style1"/>
+        <w:shd w:val="clear" w:color="auto" w:fill="FFFFFF" w:themeFill="background1"/>
+        <w:tabs>
+          <w:tab w:val="right" w:pos="10466"/>
+        </w:tabs>
+        <w:spacing w:line="240" w:lineRule="auto"/>
+        <w:rPr>
+          <w:b w:val="0"/>
+          <w:color w:val="000000" w:themeColor="text1"/>
+          <w:sz w:val="40"/>
+          <w:szCs w:val="40"/>
+        </w:rPr>
+      </w:pPr>
+    </w:p>
+    <w:p>
+      <w:pPr>
+        <w:jc w:val="center"/>
+        <w:rPr>
+          <w:b/>
+          <w:color w:val="000000" w:themeColor="text1"/>
+          <w:sz w:val="40"/>
+          <w:szCs w:val="40"/>
+        </w:rPr>
+      </w:pPr>
+      <w:r>
+        <w:rPr>
+          <w:b/>
+          <w:color w:val="000000" w:themeColor="text1"/>
+          <w:sz w:val="40"/>
+          <w:szCs w:val="40"/>
+        </w:rPr>
+        <w:br w:type="page"/>
+      </w:r>
+      <w:r>
+        <w:rPr>
+          <w:rFonts w:ascii="Georgia" w:hAnsi="Georgia"/>
+          <w:b/>
+          <w:color w:val="1F4E79" w:themeColor="accent1" w:themeShade="80"/>
+          <w:sz w:val="56"/>
+          <w:szCs w:val="56"/>
+        </w:rPr>
+        <w:lastRenderedPageBreak/>
+        <w:t>Introduction</w:t>
+      </w:r>
+    </w:p>
+    <w:p>
+      <w:pPr>
+        <w:jc w:val="center"/>
+        <w:rPr>
+          <w:b/>
+          <w:color w:val="000000" w:themeColor="text1"/>
+          <w:sz w:val="40"/>
+          <w:szCs w:val="40"/>
+        </w:rPr>
+      </w:pPr>
+    </w:p>
+    <w:p>
+      <w:pPr>
+        <w:pStyle w:val="Style1"/>
+        <w:shd w:val="clear" w:color="auto" w:fill="FFFFFF" w:themeFill="background1"/>
+        <w:tabs>
+          <w:tab w:val="right" w:pos="10466"/>
+        </w:tabs>
+        <w:spacing w:line="240" w:lineRule="auto"/>
+        <w:rPr>
+          <w:b w:val="0"/>
+          <w:sz w:val="28"/>
+          <w:szCs w:val="32"/>
+        </w:rPr>
+      </w:pPr>
+      <w:r>
+        <w:rPr>
+          <w:b w:val="0"/>
+          <w:sz w:val="28"/>
+          <w:szCs w:val="32"/>
+        </w:rPr>
+        <w:t xml:space="preserve">Walmart is the world’s largest company by revenue, according to the Fortune Global 500, as well as the biggest private employer in the world with 2.2 million employees. Walmart is a family owned business, as the company is controlled by the Walton family. </w:t>
+      </w:r>
+    </w:p>
+    <w:p>
+      <w:pPr>
+        <w:pStyle w:val="Style1"/>
+        <w:shd w:val="clear" w:color="auto" w:fill="FFFFFF" w:themeFill="background1"/>
+        <w:tabs>
+          <w:tab w:val="right" w:pos="10466"/>
+        </w:tabs>
+        <w:spacing w:line="240" w:lineRule="auto"/>
+        <w:rPr>
+          <w:b w:val="0"/>
+          <w:sz w:val="28"/>
+          <w:szCs w:val="32"/>
+        </w:rPr>
+      </w:pPr>
+      <w:r>
+        <w:rPr>
+          <w:b w:val="0"/>
+          <w:sz w:val="28"/>
+          <w:szCs w:val="32"/>
+        </w:rPr>
+        <w:t xml:space="preserve">Walmart Stores, Inc. is an American multinational retail corporation that operates a chain of discount department stores and warehouse stores. It has over 11,000 stores in 28 countries, under a total of 65 banners. The company operates under the </w:t>
+      </w:r>
+      <w:r>
+        <w:rPr>
+          <w:b w:val="0"/>
+          <w:sz w:val="28"/>
+          <w:szCs w:val="32"/>
+        </w:rPr>
+        <w:t>Walmart name in the United States and Canada. It has wholly owned operations in Argentina, Brazil and Canada. It also owns and operates the Sam’</w:t>
+      </w:r>
+      <w:r>
+        <w:rPr>
+          <w:b w:val="0"/>
+          <w:sz w:val="28"/>
+          <w:szCs w:val="32"/>
+        </w:rPr>
+        <w:t>s Club retail warehouses.</w:t>
+      </w:r>
+    </w:p>
+    <w:p>
+      <w:pPr>
+        <w:pStyle w:val="Style1"/>
+        <w:shd w:val="clear" w:color="auto" w:fill="FFFFFF" w:themeFill="background1"/>
+        <w:tabs>
+          <w:tab w:val="right" w:pos="10466"/>
+        </w:tabs>
+        <w:spacing w:line="240" w:lineRule="auto"/>
+        <w:rPr>
+          <w:b w:val="0"/>
+          <w:sz w:val="28"/>
+          <w:szCs w:val="32"/>
+        </w:rPr>
+      </w:pPr>
+      <w:r>
+        <w:rPr>
+          <w:b w:val="0"/>
+          <w:sz w:val="28"/>
+          <w:szCs w:val="32"/>
+        </w:rPr>
+        <w:t>With historical sales data for 45 stores located in different regions. Each store contains many departments and the aim is to project the sales for each department in each store. To add to the challenge, selected holiday markdown events are included in the dataset. These markdowns are known to affect sales.</w:t>
+      </w:r>
+      <w:r>
+        <w:rPr>
+          <w:b w:val="0"/>
+          <w:sz w:val="28"/>
+          <w:szCs w:val="32"/>
+        </w:rPr>
+        <w:t xml:space="preserve"> </w:t>
+      </w:r>
+    </w:p>
+    <w:p>
+      <w:pPr>
+        <w:pStyle w:val="Style1"/>
+        <w:shd w:val="clear" w:color="auto" w:fill="FFFFFF" w:themeFill="background1"/>
+        <w:tabs>
+          <w:tab w:val="right" w:pos="10466"/>
+        </w:tabs>
+        <w:spacing w:line="240" w:lineRule="auto"/>
+        <w:rPr>
+          <w:b w:val="0"/>
+          <w:sz w:val="32"/>
+          <w:szCs w:val="32"/>
+        </w:rPr>
+      </w:pPr>
+    </w:p>
+    <w:p>
+      <w:pPr>
+        <w:rPr>
+          <w:rFonts w:ascii="Times New Roman" w:hAnsi="Times New Roman" w:cs="Times New Roman"/>
+          <w:sz w:val="32"/>
+          <w:szCs w:val="32"/>
+        </w:rPr>
+      </w:pPr>
+      <w:r>
+        <w:rPr>
+          <w:b/>
+          <w:sz w:val="32"/>
+          <w:szCs w:val="32"/>
+        </w:rPr>
+        <w:br w:type="page"/>
+      </w:r>
+    </w:p>
+    <w:p>
+      <w:pPr>
+        <w:pStyle w:val="Style1"/>
+        <w:shd w:val="clear" w:color="auto" w:fill="FFFFFF" w:themeFill="background1"/>
+        <w:tabs>
+          <w:tab w:val="right" w:pos="10466"/>
+        </w:tabs>
+        <w:spacing w:line="240" w:lineRule="auto"/>
+        <w:jc w:val="center"/>
+        <w:rPr>
           <w:rFonts w:ascii="Georgia" w:hAnsi="Georgia"/>
           <w:color w:val="1F4E79" w:themeColor="accent1" w:themeShade="80"/>
           <w:sz w:val="56"/>
@@ -1415,13 +1735,23 @@
           <w:tab w:val="right" w:pos="10466"/>
         </w:tabs>
         <w:spacing w:line="240" w:lineRule="auto"/>
+        <w:jc w:val="center"/>
+        <w:rPr>
+          <w:rFonts w:ascii="Georgia" w:hAnsi="Georgia"/>
+          <w:color w:val="1F4E79" w:themeColor="accent1" w:themeShade="80"/>
+          <w:sz w:val="40"/>
+          <w:szCs w:val="40"/>
+        </w:rPr>
+      </w:pPr>
+      <w:r>
         <w:rPr>
           <w:rFonts w:ascii="Georgia" w:hAnsi="Georgia"/>
           <w:color w:val="1F4E79" w:themeColor="accent1" w:themeShade="80"/>
           <w:sz w:val="56"/>
           <w:szCs w:val="56"/>
         </w:rPr>
-      </w:pPr>
+        <w:t>Theory</w:t>
+      </w:r>
     </w:p>
     <w:p>
       <w:pPr>
@@ -1431,9 +1761,10 @@
           <w:tab w:val="right" w:pos="10466"/>
         </w:tabs>
         <w:spacing w:line="240" w:lineRule="auto"/>
-        <w:rPr>
-          <w:b w:val="0"/>
-          <w:color w:val="000000" w:themeColor="text1"/>
+        <w:jc w:val="center"/>
+        <w:rPr>
+          <w:rFonts w:ascii="Georgia" w:hAnsi="Georgia"/>
+          <w:color w:val="1F4E79" w:themeColor="accent1" w:themeShade="80"/>
           <w:sz w:val="40"/>
           <w:szCs w:val="40"/>
         </w:rPr>
@@ -1441,37 +1772,99 @@
     </w:p>
     <w:p>
       <w:pPr>
+        <w:pStyle w:val="BodyText"/>
+        <w:spacing w:before="335" w:line="276" w:lineRule="auto"/>
+        <w:ind w:right="585"/>
+        <w:jc w:val="both"/>
+        <w:rPr>
+          <w:sz w:val="28"/>
+        </w:rPr>
+      </w:pPr>
+      <w:r>
+        <w:rPr>
+          <w:color w:val="303030"/>
+          <w:sz w:val="28"/>
+        </w:rPr>
+        <w:t>Data science is a "concept to unify statistics, data analysis and their related methods" in order to "understand and analyze actual phenomena" with data</w:t>
+      </w:r>
+      <w:proofErr w:type="gramStart"/>
+      <w:r>
+        <w:rPr>
+          <w:color w:val="303030"/>
+          <w:sz w:val="28"/>
+        </w:rPr>
+        <w:t>.[</w:t>
+      </w:r>
+      <w:proofErr w:type="gramEnd"/>
+      <w:r>
+        <w:rPr>
+          <w:color w:val="303030"/>
+          <w:sz w:val="28"/>
+        </w:rPr>
+        <w:t>3] It employs techniques and theories drawn from many fields within the broad areas of mathematics, statistics, information science, and computer science, in particular from the subdomains of machine learning, classification, cluster analysis, data mining, databases, and visualization.</w:t>
+      </w:r>
+    </w:p>
+    <w:p>
+      <w:pPr>
+        <w:pStyle w:val="BodyText"/>
+      </w:pPr>
+    </w:p>
+    <w:p>
+      <w:pPr>
+        <w:pStyle w:val="BodyText"/>
+        <w:spacing w:before="210" w:line="276" w:lineRule="auto"/>
+        <w:rPr>
+          <w:b/>
+          <w:sz w:val="28"/>
+        </w:rPr>
+      </w:pPr>
+      <w:r>
+        <w:rPr>
+          <w:b/>
+          <w:color w:val="303030"/>
+          <w:sz w:val="28"/>
+          <w:u w:val="single" w:color="303030"/>
+        </w:rPr>
+        <w:t>Data science – discovery of data insight</w:t>
+      </w:r>
+    </w:p>
+    <w:p>
+      <w:pPr>
         <w:pStyle w:val="Style1"/>
         <w:shd w:val="clear" w:color="auto" w:fill="FFFFFF" w:themeFill="background1"/>
         <w:tabs>
           <w:tab w:val="right" w:pos="10466"/>
         </w:tabs>
-        <w:spacing w:line="240" w:lineRule="auto"/>
-        <w:rPr>
-          <w:b w:val="0"/>
-          <w:color w:val="000000" w:themeColor="text1"/>
-          <w:sz w:val="40"/>
-          <w:szCs w:val="40"/>
-        </w:rPr>
-      </w:pPr>
-    </w:p>
-    <w:p>
-      <w:pPr>
-        <w:rPr>
-          <w:rFonts w:ascii="Times New Roman" w:hAnsi="Times New Roman" w:cs="Times New Roman"/>
-          <w:color w:val="000000" w:themeColor="text1"/>
-          <w:sz w:val="40"/>
-          <w:szCs w:val="40"/>
-        </w:rPr>
-      </w:pPr>
-      <w:r>
-        <w:rPr>
-          <w:b/>
-          <w:color w:val="000000" w:themeColor="text1"/>
-          <w:sz w:val="40"/>
-          <w:szCs w:val="40"/>
-        </w:rPr>
-        <w:br w:type="page"/>
+        <w:spacing w:line="276" w:lineRule="auto"/>
+        <w:rPr>
+          <w:b w:val="0"/>
+          <w:color w:val="303030"/>
+          <w:sz w:val="28"/>
+        </w:rPr>
+      </w:pPr>
+      <w:r>
+        <w:rPr>
+          <w:b w:val="0"/>
+          <w:color w:val="303030"/>
+          <w:sz w:val="28"/>
+        </w:rPr>
+        <w:t xml:space="preserve">This aspect of data science is all about uncovering findings from data. Diving in at a granular level to mine and understand complex </w:t>
+      </w:r>
+      <w:r>
+        <w:rPr>
+          <w:b w:val="0"/>
+          <w:color w:val="303030"/>
+          <w:sz w:val="28"/>
+        </w:rPr>
+        <w:t>behaviours</w:t>
+      </w:r>
+      <w:r>
+        <w:rPr>
+          <w:b w:val="0"/>
+          <w:color w:val="303030"/>
+          <w:sz w:val="28"/>
+        </w:rPr>
+        <w:t>, trends, and inferences. It's about surfacing hidden insight that can help enable companies to make smarter business decisions.</w:t>
       </w:r>
     </w:p>
     <w:p>
@@ -1481,91 +1874,1397 @@
         <w:tabs>
           <w:tab w:val="right" w:pos="10466"/>
         </w:tabs>
-        <w:spacing w:line="240" w:lineRule="auto"/>
+        <w:spacing w:line="276" w:lineRule="auto"/>
+        <w:rPr>
+          <w:b w:val="0"/>
+          <w:color w:val="303030"/>
+          <w:sz w:val="28"/>
+        </w:rPr>
+      </w:pPr>
+      <w:r>
+        <w:rPr>
+          <w:color w:val="303030"/>
+          <w:sz w:val="28"/>
+          <w:u w:val="single"/>
+        </w:rPr>
+        <w:t>For example:</w:t>
+      </w:r>
+    </w:p>
+    <w:p>
+      <w:pPr>
+        <w:pStyle w:val="BodyText"/>
+        <w:spacing w:before="180" w:line="276" w:lineRule="auto"/>
+        <w:ind w:right="536"/>
+        <w:jc w:val="both"/>
+        <w:rPr>
+          <w:color w:val="303030"/>
+          <w:sz w:val="28"/>
+        </w:rPr>
+      </w:pPr>
+      <w:r>
+        <w:rPr>
+          <w:color w:val="303030"/>
+          <w:sz w:val="28"/>
+        </w:rPr>
+        <w:t>Netflix data mines movie-viewing patterns to understand what drives user interest, and uses that to make decisions on which Netflix original series to produce</w:t>
+      </w:r>
+      <w:r>
+        <w:rPr>
+          <w:color w:val="303030"/>
+          <w:sz w:val="28"/>
+        </w:rPr>
+        <w:t>.</w:t>
+      </w:r>
+    </w:p>
+    <w:p>
+      <w:pPr>
+        <w:pStyle w:val="BodyText"/>
+        <w:spacing w:before="1" w:line="276" w:lineRule="auto"/>
+        <w:rPr>
+          <w:b/>
+          <w:sz w:val="28"/>
+          <w:szCs w:val="32"/>
+        </w:rPr>
+      </w:pPr>
+      <w:r>
+        <w:rPr>
+          <w:b/>
+          <w:color w:val="303030"/>
+          <w:sz w:val="28"/>
+          <w:szCs w:val="32"/>
+          <w:u w:val="single" w:color="303030"/>
+        </w:rPr>
+        <w:t>Data science – development of data product</w:t>
+      </w:r>
+    </w:p>
+    <w:p>
+      <w:pPr>
+        <w:pStyle w:val="BodyText"/>
+        <w:spacing w:before="24" w:line="276" w:lineRule="auto"/>
+        <w:ind w:right="541"/>
+        <w:jc w:val="both"/>
+        <w:rPr>
+          <w:sz w:val="28"/>
+          <w:szCs w:val="32"/>
+        </w:rPr>
+      </w:pPr>
+      <w:r>
+        <w:rPr>
+          <w:color w:val="303030"/>
+          <w:sz w:val="28"/>
+          <w:szCs w:val="32"/>
+        </w:rPr>
+        <w:t>A "data product" is a technical asset that: (1) utilizes data as input, and (2) processes that data to return algorithmically generated results. The classic example of a data product is a recommendation engine, which ingests user data, and makes personalized recommendations based on that data.</w:t>
+      </w:r>
+    </w:p>
+    <w:p>
+      <w:pPr>
+        <w:pStyle w:val="BodyText"/>
+        <w:spacing w:before="180" w:line="276" w:lineRule="auto"/>
+        <w:rPr>
+          <w:b/>
+          <w:sz w:val="28"/>
+          <w:szCs w:val="32"/>
+          <w:u w:val="single"/>
+        </w:rPr>
+      </w:pPr>
+      <w:r>
+        <w:rPr>
+          <w:b/>
+          <w:color w:val="303030"/>
+          <w:sz w:val="28"/>
+          <w:szCs w:val="32"/>
+          <w:u w:val="single"/>
+        </w:rPr>
+        <w:t>For example:</w:t>
+      </w:r>
+    </w:p>
+    <w:p>
+      <w:pPr>
+        <w:pStyle w:val="BodyText"/>
+        <w:spacing w:line="276" w:lineRule="auto"/>
+        <w:rPr>
+          <w:color w:val="303030"/>
+          <w:sz w:val="28"/>
+          <w:szCs w:val="32"/>
+        </w:rPr>
+      </w:pPr>
+      <w:r>
+        <w:rPr>
+          <w:color w:val="303030"/>
+          <w:sz w:val="28"/>
+          <w:szCs w:val="32"/>
+        </w:rPr>
+        <w:t xml:space="preserve">Amazon's recommendation engines suggest items for you to buy, determined by their algorithms. Netflix recommends movies to you. </w:t>
+      </w:r>
+      <w:proofErr w:type="spellStart"/>
+      <w:r>
+        <w:rPr>
+          <w:color w:val="303030"/>
+          <w:sz w:val="28"/>
+          <w:szCs w:val="32"/>
+        </w:rPr>
+        <w:t>Spotify</w:t>
+      </w:r>
+      <w:proofErr w:type="spellEnd"/>
+      <w:r>
+        <w:rPr>
+          <w:color w:val="303030"/>
+          <w:sz w:val="28"/>
+          <w:szCs w:val="32"/>
+        </w:rPr>
+        <w:t xml:space="preserve"> recommends music to you.</w:t>
+      </w:r>
+    </w:p>
+    <w:p>
+      <w:pPr>
+        <w:pStyle w:val="BodyText"/>
+        <w:spacing w:line="276" w:lineRule="auto"/>
+        <w:ind w:right="583"/>
+        <w:jc w:val="both"/>
+        <w:rPr>
+          <w:sz w:val="28"/>
+          <w:szCs w:val="32"/>
+        </w:rPr>
+      </w:pPr>
+      <w:r>
+        <w:rPr>
+          <w:color w:val="303030"/>
+          <w:sz w:val="28"/>
+          <w:szCs w:val="32"/>
+        </w:rPr>
+        <w:t>Machine learning and statistics are part of data science. The word learning in machine learning means that the algorithms depend on some data, used as a training set, to fine-tune some model or algorithm parameters. This encompasses many techniques such as regression, naive Bayes or supervised clustering.</w:t>
+      </w:r>
+    </w:p>
+    <w:p>
+      <w:pPr>
+        <w:spacing w:line="276" w:lineRule="auto"/>
+        <w:jc w:val="both"/>
+        <w:rPr>
+          <w:sz w:val="28"/>
+          <w:szCs w:val="32"/>
+        </w:rPr>
+      </w:pPr>
+    </w:p>
+    <w:p>
+      <w:pPr>
+        <w:spacing w:line="276" w:lineRule="auto"/>
         <w:jc w:val="center"/>
         <w:rPr>
+          <w:sz w:val="28"/>
+          <w:szCs w:val="32"/>
+        </w:rPr>
+      </w:pPr>
+      <w:r>
+        <w:rPr>
+          <w:noProof/>
+          <w:sz w:val="18"/>
+          <w:lang w:eastAsia="en-IN"/>
+        </w:rPr>
+        <w:lastRenderedPageBreak/>
+        <w:drawing>
+          <wp:inline distT="0" distB="0" distL="0" distR="0" wp14:anchorId="60915933" wp14:editId="4317DAC9">
+            <wp:extent cx="2990850" cy="2535700"/>
+            <wp:effectExtent l="0" t="0" r="0" b="0"/>
+            <wp:docPr id="23" name="image6.jpeg"/>
+            <wp:cNvGraphicFramePr>
+              <a:graphicFrameLocks xmlns:a="http://schemas.openxmlformats.org/drawingml/2006/main" noChangeAspect="1"/>
+            </wp:cNvGraphicFramePr>
+            <a:graphic xmlns:a="http://schemas.openxmlformats.org/drawingml/2006/main">
+              <a:graphicData uri="http://schemas.openxmlformats.org/drawingml/2006/picture">
+                <pic:pic xmlns:pic="http://schemas.openxmlformats.org/drawingml/2006/picture">
+                  <pic:nvPicPr>
+                    <pic:cNvPr id="24" name="image6.jpeg"/>
+                    <pic:cNvPicPr/>
+                  </pic:nvPicPr>
+                  <pic:blipFill>
+                    <a:blip r:embed="rId10" cstate="print"/>
+                    <a:stretch>
+                      <a:fillRect/>
+                    </a:stretch>
+                  </pic:blipFill>
+                  <pic:spPr>
+                    <a:xfrm>
+                      <a:off x="0" y="0"/>
+                      <a:ext cx="3008568" cy="2550722"/>
+                    </a:xfrm>
+                    <a:prstGeom prst="rect">
+                      <a:avLst/>
+                    </a:prstGeom>
+                  </pic:spPr>
+                </pic:pic>
+              </a:graphicData>
+            </a:graphic>
+          </wp:inline>
+        </w:drawing>
+      </w:r>
+    </w:p>
+    <w:p>
+      <w:pPr>
+        <w:spacing w:line="276" w:lineRule="auto"/>
+        <w:jc w:val="center"/>
+        <w:rPr>
           <w:rFonts w:ascii="Georgia" w:hAnsi="Georgia"/>
-          <w:color w:val="1F4E79" w:themeColor="accent1" w:themeShade="80"/>
-          <w:sz w:val="56"/>
-          <w:szCs w:val="56"/>
+          <w:b/>
+          <w:color w:val="303030"/>
+          <w:sz w:val="24"/>
         </w:rPr>
       </w:pPr>
       <w:r>
         <w:rPr>
           <w:rFonts w:ascii="Georgia" w:hAnsi="Georgia"/>
-          <w:color w:val="1F4E79" w:themeColor="accent1" w:themeShade="80"/>
-          <w:sz w:val="56"/>
-          <w:szCs w:val="56"/>
+          <w:b/>
+          <w:color w:val="303030"/>
+          <w:sz w:val="24"/>
+        </w:rPr>
+        <w:t>Fig. 1 Data Science</w:t>
+      </w:r>
+    </w:p>
+    <w:p>
+      <w:pPr>
+        <w:pStyle w:val="BodyText"/>
+        <w:spacing w:line="276" w:lineRule="auto"/>
+        <w:ind w:right="535"/>
+        <w:jc w:val="both"/>
+        <w:rPr>
+          <w:sz w:val="28"/>
+        </w:rPr>
+      </w:pPr>
+      <w:r>
+        <w:rPr>
+          <w:color w:val="303030"/>
+          <w:sz w:val="28"/>
+        </w:rPr>
+        <w:t>Supervised and unsupervised learning describe two ways in which machines algorithms can be set loose on a data set and expected to</w:t>
+      </w:r>
+      <w:r>
+        <w:rPr>
+          <w:color w:val="303030"/>
+          <w:sz w:val="28"/>
+        </w:rPr>
+        <w:t xml:space="preserve"> learn something useful from it.</w:t>
+      </w:r>
+    </w:p>
+    <w:p>
+      <w:pPr>
+        <w:pStyle w:val="Heading5"/>
+        <w:spacing w:before="163"/>
+        <w:ind w:left="0"/>
+        <w:rPr>
+          <w:sz w:val="28"/>
+          <w:szCs w:val="32"/>
+        </w:rPr>
+      </w:pPr>
+      <w:r>
+        <w:rPr>
+          <w:color w:val="303030"/>
+          <w:sz w:val="28"/>
+          <w:szCs w:val="32"/>
+        </w:rPr>
+        <w:t>Supervised:</w:t>
+      </w:r>
+    </w:p>
+    <w:p>
+      <w:pPr>
+        <w:pStyle w:val="BodyText"/>
+        <w:ind w:right="535"/>
+        <w:jc w:val="both"/>
+        <w:rPr>
+          <w:sz w:val="28"/>
+          <w:szCs w:val="32"/>
+        </w:rPr>
+      </w:pPr>
+      <w:r>
+        <w:rPr>
+          <w:color w:val="303030"/>
+          <w:sz w:val="28"/>
+          <w:szCs w:val="32"/>
+        </w:rPr>
+        <w:t xml:space="preserve">If we are training our machine-learning task for every input with corresponding target, it is called </w:t>
+      </w:r>
+      <w:hyperlink r:id="rId11">
+        <w:r>
+          <w:rPr>
+            <w:color w:val="303030"/>
+            <w:sz w:val="28"/>
+            <w:szCs w:val="32"/>
+          </w:rPr>
+          <w:t>supervised</w:t>
+        </w:r>
+      </w:hyperlink>
+      <w:r>
+        <w:rPr>
+          <w:color w:val="303030"/>
+          <w:sz w:val="28"/>
+          <w:szCs w:val="32"/>
+        </w:rPr>
+        <w:t xml:space="preserve"> </w:t>
+      </w:r>
+      <w:hyperlink r:id="rId12">
+        <w:r>
+          <w:rPr>
+            <w:color w:val="303030"/>
+            <w:sz w:val="28"/>
+            <w:szCs w:val="32"/>
+          </w:rPr>
+          <w:t xml:space="preserve">learning, </w:t>
+        </w:r>
+      </w:hyperlink>
+      <w:r>
+        <w:rPr>
+          <w:color w:val="303030"/>
+          <w:sz w:val="28"/>
+          <w:szCs w:val="32"/>
+        </w:rPr>
+        <w:t xml:space="preserve">which will be able to provide target for any new input after sufficient training. Our learning algorithm seeks a function from inputs to the respective targets. If the targets are expressed in some classes, it is called </w:t>
+      </w:r>
+      <w:r>
+        <w:rPr>
+          <w:i/>
+          <w:color w:val="303030"/>
+          <w:sz w:val="28"/>
+          <w:szCs w:val="32"/>
+          <w:u w:val="single" w:color="303030"/>
+        </w:rPr>
+        <w:t>classification</w:t>
+      </w:r>
+      <w:r>
+        <w:rPr>
+          <w:i/>
+          <w:color w:val="303030"/>
+          <w:sz w:val="28"/>
+          <w:szCs w:val="32"/>
+        </w:rPr>
+        <w:t xml:space="preserve"> </w:t>
+      </w:r>
+      <w:r>
+        <w:rPr>
+          <w:color w:val="303030"/>
+          <w:sz w:val="28"/>
+          <w:szCs w:val="32"/>
+        </w:rPr>
+        <w:t xml:space="preserve">problem. Alternatively, if the target space is continuous, it is called </w:t>
+      </w:r>
+      <w:r>
+        <w:rPr>
+          <w:i/>
+          <w:color w:val="303030"/>
+          <w:sz w:val="28"/>
+          <w:szCs w:val="32"/>
+          <w:u w:val="single" w:color="303030"/>
+        </w:rPr>
+        <w:t>regression</w:t>
+      </w:r>
+      <w:r>
+        <w:rPr>
+          <w:i/>
+          <w:color w:val="303030"/>
+          <w:sz w:val="28"/>
+          <w:szCs w:val="32"/>
+        </w:rPr>
+        <w:t xml:space="preserve"> </w:t>
+      </w:r>
+      <w:r>
+        <w:rPr>
+          <w:color w:val="303030"/>
+          <w:sz w:val="28"/>
+          <w:szCs w:val="32"/>
+        </w:rPr>
+        <w:t>problem.</w:t>
+      </w:r>
+    </w:p>
+    <w:p>
+      <w:pPr>
+        <w:pStyle w:val="BodyText"/>
+        <w:spacing w:before="2"/>
+        <w:rPr>
+          <w:sz w:val="14"/>
+        </w:rPr>
+      </w:pPr>
+    </w:p>
+    <w:p>
+      <w:pPr>
+        <w:pStyle w:val="ListParagraph"/>
+        <w:numPr>
+          <w:ilvl w:val="0"/>
+          <w:numId w:val="8"/>
+        </w:numPr>
+        <w:tabs>
+          <w:tab w:val="left" w:pos="1261"/>
+        </w:tabs>
+        <w:spacing w:before="100" w:line="264" w:lineRule="auto"/>
+        <w:ind w:right="535"/>
+        <w:jc w:val="both"/>
+        <w:rPr>
+          <w:sz w:val="28"/>
+        </w:rPr>
+      </w:pPr>
+      <w:r>
+        <w:rPr>
+          <w:b/>
+          <w:color w:val="303030"/>
+          <w:sz w:val="28"/>
+        </w:rPr>
+        <w:t xml:space="preserve">Regression </w:t>
+      </w:r>
+      <w:r>
+        <w:rPr>
+          <w:color w:val="303030"/>
+          <w:sz w:val="28"/>
+        </w:rPr>
+        <w:t xml:space="preserve">analysis is widely used for prediction and forecasting, where its use has substantial overlap with the field of machine learning. Regression analysis is also used to understand which among the independent variables are related to the dependent variable, and to explore the forms of these relationships. </w:t>
+      </w:r>
+      <w:r>
+        <w:rPr>
+          <w:color w:val="303030"/>
+          <w:spacing w:val="-3"/>
+          <w:sz w:val="28"/>
+        </w:rPr>
+        <w:t xml:space="preserve">In </w:t>
+      </w:r>
+      <w:r>
+        <w:rPr>
+          <w:color w:val="303030"/>
+          <w:sz w:val="28"/>
+        </w:rPr>
+        <w:t>restricted circ</w:t>
+      </w:r>
+      <w:r>
+        <w:rPr>
+          <w:color w:val="303030"/>
+          <w:sz w:val="28"/>
+        </w:rPr>
+        <w:t xml:space="preserve">umstances, regression analysis </w:t>
+      </w:r>
+      <w:r>
+        <w:rPr>
+          <w:color w:val="303030"/>
+          <w:sz w:val="28"/>
+        </w:rPr>
+        <w:t xml:space="preserve">can </w:t>
+      </w:r>
+      <w:r>
+        <w:rPr>
+          <w:color w:val="303030"/>
+          <w:sz w:val="28"/>
+        </w:rPr>
+        <w:t>be</w:t>
+      </w:r>
+      <w:r>
+        <w:rPr>
+          <w:color w:val="303030"/>
+          <w:sz w:val="28"/>
+        </w:rPr>
+        <w:t xml:space="preserve"> </w:t>
+      </w:r>
+      <w:proofErr w:type="gramStart"/>
+      <w:r>
+        <w:rPr>
+          <w:color w:val="303030"/>
+          <w:sz w:val="28"/>
+        </w:rPr>
+        <w:t>used  to</w:t>
+      </w:r>
+      <w:proofErr w:type="gramEnd"/>
+      <w:r>
+        <w:rPr>
+          <w:color w:val="303030"/>
+          <w:sz w:val="28"/>
+        </w:rPr>
+        <w:t xml:space="preserve">  infer causal  relationships between the independent and dependent variables.</w:t>
+      </w:r>
+    </w:p>
+    <w:p>
+      <w:pPr>
+        <w:pStyle w:val="ListParagraph"/>
+        <w:numPr>
+          <w:ilvl w:val="0"/>
+          <w:numId w:val="8"/>
+        </w:numPr>
+        <w:tabs>
+          <w:tab w:val="left" w:pos="1261"/>
+        </w:tabs>
+        <w:spacing w:line="276" w:lineRule="auto"/>
+        <w:ind w:right="539"/>
+        <w:jc w:val="both"/>
+        <w:rPr>
+          <w:sz w:val="28"/>
+        </w:rPr>
+      </w:pPr>
+      <w:r>
+        <w:rPr>
+          <w:b/>
+          <w:color w:val="303030"/>
+          <w:sz w:val="28"/>
+        </w:rPr>
+        <w:t xml:space="preserve">Classification </w:t>
+      </w:r>
+      <w:r>
+        <w:rPr>
+          <w:color w:val="303030"/>
+          <w:sz w:val="28"/>
+        </w:rPr>
+        <w:t>model attempts to draw some conclusion from observed values. Given one or more inputs a classification model will try to predict the value of one or more outcomes. Outcomes are labels t</w:t>
+      </w:r>
+      <w:r>
+        <w:rPr>
+          <w:color w:val="303030"/>
+          <w:sz w:val="28"/>
+        </w:rPr>
+        <w:t>hat can be applied to a datasets.</w:t>
+      </w:r>
+    </w:p>
+    <w:p>
+      <w:pPr>
+        <w:tabs>
+          <w:tab w:val="left" w:pos="1261"/>
+        </w:tabs>
+        <w:spacing w:line="276" w:lineRule="auto"/>
+        <w:ind w:left="360" w:right="539"/>
+        <w:jc w:val="both"/>
+        <w:rPr>
+          <w:sz w:val="28"/>
+        </w:rPr>
+      </w:pPr>
+    </w:p>
+    <w:p>
+      <w:pPr>
+        <w:pStyle w:val="BodyText"/>
+        <w:spacing w:before="64"/>
+        <w:ind w:right="541"/>
+        <w:jc w:val="both"/>
+        <w:rPr>
+          <w:b/>
+          <w:color w:val="303030"/>
+          <w:sz w:val="28"/>
+        </w:rPr>
+      </w:pPr>
+      <w:r>
+        <w:rPr>
+          <w:b/>
+          <w:color w:val="303030"/>
+          <w:sz w:val="28"/>
+        </w:rPr>
+        <w:t>Unsupervised:</w:t>
+      </w:r>
+    </w:p>
+    <w:p>
+      <w:pPr>
+        <w:pStyle w:val="BodyText"/>
+        <w:spacing w:before="64" w:line="276" w:lineRule="auto"/>
+        <w:ind w:right="541"/>
+        <w:jc w:val="both"/>
+        <w:rPr>
+          <w:b/>
+          <w:color w:val="303030"/>
+          <w:sz w:val="28"/>
+        </w:rPr>
+      </w:pPr>
+      <w:r>
+        <w:rPr>
+          <w:color w:val="303030"/>
+          <w:sz w:val="28"/>
+        </w:rPr>
+        <w:t xml:space="preserve">If we are training our machine-learning task only with a set of inputs, it is called unsupervised learning, which will be able to find the structure or relationships between different inputs. Most important unsupervised learning is </w:t>
+      </w:r>
+      <w:r>
+        <w:rPr>
+          <w:i/>
+          <w:color w:val="303030"/>
+          <w:sz w:val="28"/>
+          <w:u w:val="single" w:color="303030"/>
+        </w:rPr>
+        <w:t>clustering</w:t>
+      </w:r>
+      <w:r>
+        <w:rPr>
+          <w:color w:val="303030"/>
+          <w:sz w:val="28"/>
+        </w:rPr>
+        <w:t>, which will create different cluster of inputs and will be able to put any new input in appropriate cluster.</w:t>
+      </w:r>
+    </w:p>
+    <w:p>
+      <w:pPr>
+        <w:pStyle w:val="BodyText"/>
+        <w:numPr>
+          <w:ilvl w:val="0"/>
+          <w:numId w:val="7"/>
+        </w:numPr>
+        <w:spacing w:before="64" w:line="276" w:lineRule="auto"/>
+        <w:ind w:right="541"/>
+        <w:jc w:val="both"/>
+        <w:rPr>
+          <w:sz w:val="28"/>
+        </w:rPr>
+      </w:pPr>
+      <w:r>
+        <w:rPr>
+          <w:b/>
+          <w:color w:val="303030"/>
+          <w:sz w:val="28"/>
+        </w:rPr>
+        <w:t xml:space="preserve">Cluster </w:t>
+      </w:r>
+      <w:r>
+        <w:rPr>
+          <w:color w:val="303030"/>
+          <w:sz w:val="28"/>
+        </w:rPr>
+        <w:t xml:space="preserve">analysis or clustering is the task of grouping a set of objects in such a way </w:t>
+      </w:r>
+      <w:r>
+        <w:rPr>
+          <w:color w:val="303030"/>
+          <w:sz w:val="28"/>
         </w:rPr>
         <w:lastRenderedPageBreak/>
-        <w:t>Introduction</w:t>
-      </w:r>
-    </w:p>
-    <w:p>
-      <w:pPr>
-        <w:pStyle w:val="Style1"/>
-        <w:shd w:val="clear" w:color="auto" w:fill="FFFFFF" w:themeFill="background1"/>
-        <w:tabs>
-          <w:tab w:val="right" w:pos="10466"/>
-        </w:tabs>
-        <w:spacing w:line="240" w:lineRule="auto"/>
+        <w:t xml:space="preserve">that objects in the same group (called a cluster) are more similar (in some sense or another) to each other than to those in other groups (clusters).  </w:t>
+      </w:r>
+      <w:r>
+        <w:rPr>
+          <w:color w:val="303030"/>
+          <w:spacing w:val="-3"/>
+          <w:sz w:val="28"/>
+        </w:rPr>
+        <w:t xml:space="preserve">It  </w:t>
+      </w:r>
+      <w:r>
+        <w:rPr>
+          <w:color w:val="303030"/>
+          <w:sz w:val="28"/>
+        </w:rPr>
+        <w:t xml:space="preserve">is  a  main  task  of  exploratory </w:t>
+      </w:r>
+      <w:hyperlink r:id="rId13">
+        <w:r>
+          <w:rPr>
+            <w:color w:val="303030"/>
+            <w:sz w:val="28"/>
+          </w:rPr>
+          <w:t>data  mining,</w:t>
+        </w:r>
+      </w:hyperlink>
+      <w:r>
+        <w:rPr>
+          <w:color w:val="303030"/>
+          <w:sz w:val="28"/>
+        </w:rPr>
+        <w:t xml:space="preserve">  and  a  common  technique  for </w:t>
+      </w:r>
+      <w:hyperlink r:id="rId14">
+        <w:r>
+          <w:rPr>
+            <w:color w:val="303030"/>
+            <w:sz w:val="28"/>
+          </w:rPr>
+          <w:t xml:space="preserve">statistical </w:t>
+        </w:r>
+      </w:hyperlink>
+      <w:hyperlink r:id="rId15">
+        <w:r>
+          <w:rPr>
+            <w:color w:val="303030"/>
+            <w:sz w:val="28"/>
+          </w:rPr>
+          <w:t>data analysis</w:t>
+        </w:r>
+      </w:hyperlink>
+      <w:r>
+        <w:rPr>
+          <w:color w:val="303030"/>
+          <w:sz w:val="28"/>
+        </w:rPr>
+        <w:t xml:space="preserve">, used in many fields, including </w:t>
+      </w:r>
+      <w:hyperlink r:id="rId16">
+        <w:r>
+          <w:rPr>
+            <w:color w:val="303030"/>
+            <w:sz w:val="28"/>
+          </w:rPr>
+          <w:t>machine learning</w:t>
+        </w:r>
+      </w:hyperlink>
+      <w:r>
+        <w:rPr>
+          <w:color w:val="303030"/>
+          <w:sz w:val="28"/>
+        </w:rPr>
+        <w:t xml:space="preserve">, </w:t>
+      </w:r>
+      <w:hyperlink r:id="rId17">
+        <w:r>
+          <w:rPr>
+            <w:color w:val="303030"/>
+            <w:sz w:val="28"/>
+          </w:rPr>
+          <w:t>pattern recognition</w:t>
+        </w:r>
+      </w:hyperlink>
+      <w:r>
+        <w:rPr>
+          <w:color w:val="303030"/>
+          <w:sz w:val="28"/>
+        </w:rPr>
+        <w:t xml:space="preserve">, </w:t>
+      </w:r>
+      <w:hyperlink r:id="rId18">
+        <w:r>
+          <w:rPr>
+            <w:color w:val="303030"/>
+            <w:sz w:val="28"/>
+          </w:rPr>
+          <w:t>image</w:t>
+        </w:r>
+      </w:hyperlink>
+      <w:hyperlink r:id="rId19">
+        <w:r>
+          <w:rPr>
+            <w:color w:val="303030"/>
+            <w:sz w:val="28"/>
+          </w:rPr>
+          <w:t xml:space="preserve"> analysis,</w:t>
+        </w:r>
+      </w:hyperlink>
+      <w:r>
+        <w:rPr>
+          <w:color w:val="303030"/>
+          <w:sz w:val="28"/>
+        </w:rPr>
+        <w:t xml:space="preserve"> </w:t>
+      </w:r>
+      <w:hyperlink r:id="rId20">
+        <w:r>
+          <w:rPr>
+            <w:color w:val="303030"/>
+            <w:sz w:val="28"/>
+          </w:rPr>
+          <w:t>information retrieval</w:t>
+        </w:r>
+      </w:hyperlink>
+      <w:r>
+        <w:rPr>
+          <w:color w:val="303030"/>
+          <w:sz w:val="28"/>
+        </w:rPr>
+        <w:t xml:space="preserve">, </w:t>
+      </w:r>
+      <w:hyperlink r:id="rId21">
+        <w:r>
+          <w:rPr>
+            <w:color w:val="303030"/>
+            <w:sz w:val="28"/>
+          </w:rPr>
+          <w:t>bioinformatics,</w:t>
+        </w:r>
+      </w:hyperlink>
+      <w:r>
+        <w:rPr>
+          <w:color w:val="303030"/>
+          <w:sz w:val="28"/>
+        </w:rPr>
+        <w:t xml:space="preserve"> </w:t>
+      </w:r>
+      <w:hyperlink r:id="rId22">
+        <w:r>
+          <w:rPr>
+            <w:color w:val="303030"/>
+            <w:sz w:val="28"/>
+          </w:rPr>
+          <w:t>data compression,</w:t>
+        </w:r>
+      </w:hyperlink>
+      <w:r>
+        <w:rPr>
+          <w:color w:val="303030"/>
+          <w:sz w:val="28"/>
+        </w:rPr>
+        <w:t xml:space="preserve"> and </w:t>
+      </w:r>
+      <w:hyperlink r:id="rId23">
+        <w:r>
+          <w:rPr>
+            <w:color w:val="303030"/>
+            <w:sz w:val="28"/>
+          </w:rPr>
+          <w:t>computer</w:t>
+        </w:r>
+        <w:r>
+          <w:rPr>
+            <w:color w:val="303030"/>
+            <w:spacing w:val="-3"/>
+            <w:sz w:val="28"/>
+          </w:rPr>
+          <w:t xml:space="preserve"> </w:t>
+        </w:r>
+        <w:r>
+          <w:rPr>
+            <w:color w:val="303030"/>
+            <w:sz w:val="28"/>
+          </w:rPr>
+          <w:t>graphics.</w:t>
+        </w:r>
+      </w:hyperlink>
+    </w:p>
+    <w:p>
+      <w:pPr>
+        <w:pStyle w:val="ListParagraph"/>
+        <w:numPr>
+          <w:ilvl w:val="0"/>
+          <w:numId w:val="4"/>
+        </w:numPr>
+        <w:tabs>
+          <w:tab w:val="left" w:pos="1261"/>
+        </w:tabs>
+        <w:spacing w:before="1" w:line="276" w:lineRule="auto"/>
+        <w:ind w:right="537" w:hanging="360"/>
+        <w:jc w:val="both"/>
+        <w:rPr>
+          <w:color w:val="303030"/>
+          <w:sz w:val="28"/>
+        </w:rPr>
+      </w:pPr>
+      <w:r>
+        <w:rPr>
+          <w:noProof/>
+          <w:sz w:val="20"/>
+          <w:lang w:val="en-IN" w:eastAsia="en-IN" w:bidi="ar-SA"/>
+        </w:rPr>
+        <w:drawing>
+          <wp:anchor distT="0" distB="0" distL="0" distR="0" simplePos="0" relativeHeight="251659264" behindDoc="1" locked="0" layoutInCell="1" allowOverlap="1" wp14:anchorId="05312205" wp14:editId="48F2DADB">
+            <wp:simplePos x="0" y="0"/>
+            <wp:positionH relativeFrom="page">
+              <wp:posOffset>1767840</wp:posOffset>
+            </wp:positionH>
+            <wp:positionV relativeFrom="paragraph">
+              <wp:posOffset>1137285</wp:posOffset>
+            </wp:positionV>
+            <wp:extent cx="3344545" cy="1668145"/>
+            <wp:effectExtent l="0" t="0" r="8255" b="8255"/>
+            <wp:wrapTopAndBottom/>
+            <wp:docPr id="27" name="image7.png"/>
+            <wp:cNvGraphicFramePr>
+              <a:graphicFrameLocks xmlns:a="http://schemas.openxmlformats.org/drawingml/2006/main" noChangeAspect="1"/>
+            </wp:cNvGraphicFramePr>
+            <a:graphic xmlns:a="http://schemas.openxmlformats.org/drawingml/2006/main">
+              <a:graphicData uri="http://schemas.openxmlformats.org/drawingml/2006/picture">
+                <pic:pic xmlns:pic="http://schemas.openxmlformats.org/drawingml/2006/picture">
+                  <pic:nvPicPr>
+                    <pic:cNvPr id="28" name="image7.png"/>
+                    <pic:cNvPicPr/>
+                  </pic:nvPicPr>
+                  <pic:blipFill>
+                    <a:blip r:embed="rId24" cstate="print"/>
+                    <a:stretch>
+                      <a:fillRect/>
+                    </a:stretch>
+                  </pic:blipFill>
+                  <pic:spPr>
+                    <a:xfrm>
+                      <a:off x="0" y="0"/>
+                      <a:ext cx="3344545" cy="1668145"/>
+                    </a:xfrm>
+                    <a:prstGeom prst="rect">
+                      <a:avLst/>
+                    </a:prstGeom>
+                  </pic:spPr>
+                </pic:pic>
+              </a:graphicData>
+            </a:graphic>
+            <wp14:sizeRelH relativeFrom="margin">
+              <wp14:pctWidth>0</wp14:pctWidth>
+            </wp14:sizeRelH>
+            <wp14:sizeRelV relativeFrom="margin">
+              <wp14:pctHeight>0</wp14:pctHeight>
+            </wp14:sizeRelV>
+          </wp:anchor>
+        </w:drawing>
+      </w:r>
+      <w:r>
+        <w:rPr>
+          <w:b/>
+          <w:color w:val="303030"/>
+          <w:sz w:val="28"/>
+        </w:rPr>
+        <w:t xml:space="preserve">Decision Trees: </w:t>
+      </w:r>
+      <w:r>
+        <w:rPr>
+          <w:color w:val="303030"/>
+          <w:sz w:val="28"/>
+        </w:rPr>
+        <w:t>A decision tree is a decision support tool that uses a tree-like graph or model of decisions and their possible consequences, including chance-event outcomes, resource costs, and</w:t>
+      </w:r>
+      <w:r>
+        <w:rPr>
+          <w:color w:val="303030"/>
+          <w:spacing w:val="-15"/>
+          <w:sz w:val="28"/>
+        </w:rPr>
+        <w:t xml:space="preserve"> </w:t>
+      </w:r>
+      <w:r>
+        <w:rPr>
+          <w:color w:val="303030"/>
+          <w:sz w:val="28"/>
+        </w:rPr>
+        <w:t>utility.</w:t>
+      </w:r>
+    </w:p>
+    <w:p>
+      <w:pPr>
+        <w:pStyle w:val="ListParagraph"/>
+        <w:tabs>
+          <w:tab w:val="left" w:pos="1261"/>
+        </w:tabs>
+        <w:spacing w:before="1" w:line="276" w:lineRule="auto"/>
+        <w:ind w:left="1260" w:right="537"/>
+        <w:jc w:val="both"/>
+        <w:rPr>
+          <w:color w:val="303030"/>
+          <w:sz w:val="28"/>
+        </w:rPr>
+      </w:pPr>
+    </w:p>
+    <w:p>
+      <w:pPr>
+        <w:spacing w:before="116"/>
+        <w:ind w:left="180" w:right="4390" w:firstLine="720"/>
+        <w:jc w:val="center"/>
         <w:rPr>
           <w:rFonts w:ascii="Georgia" w:hAnsi="Georgia"/>
-          <w:color w:val="1F4E79" w:themeColor="accent1" w:themeShade="80"/>
-          <w:sz w:val="56"/>
-          <w:szCs w:val="56"/>
-        </w:rPr>
-      </w:pPr>
-    </w:p>
-    <w:p>
-      <w:pPr>
-        <w:pStyle w:val="Style1"/>
-        <w:shd w:val="clear" w:color="auto" w:fill="FFFFFF" w:themeFill="background1"/>
-        <w:tabs>
-          <w:tab w:val="right" w:pos="10466"/>
-        </w:tabs>
-        <w:spacing w:line="240" w:lineRule="auto"/>
+          <w:b/>
+          <w:sz w:val="24"/>
+        </w:rPr>
+      </w:pPr>
+      <w:r>
         <w:rPr>
           <w:rFonts w:ascii="Georgia" w:hAnsi="Georgia"/>
-          <w:color w:val="1F4E79" w:themeColor="accent1" w:themeShade="80"/>
-          <w:sz w:val="56"/>
-          <w:szCs w:val="56"/>
-        </w:rPr>
-      </w:pPr>
-    </w:p>
-    <w:p>
-      <w:pPr>
-        <w:pStyle w:val="Style1"/>
-        <w:shd w:val="clear" w:color="auto" w:fill="FFFFFF" w:themeFill="background1"/>
-        <w:tabs>
-          <w:tab w:val="right" w:pos="10466"/>
-        </w:tabs>
-        <w:spacing w:line="240" w:lineRule="auto"/>
+          <w:b/>
+          <w:color w:val="303030"/>
+          <w:sz w:val="24"/>
+        </w:rPr>
+        <w:t xml:space="preserve">           </w:t>
+      </w:r>
+      <w:r>
         <w:rPr>
           <w:rFonts w:ascii="Georgia" w:hAnsi="Georgia"/>
-          <w:color w:val="1F4E79" w:themeColor="accent1" w:themeShade="80"/>
-          <w:sz w:val="56"/>
-          <w:szCs w:val="56"/>
-        </w:rPr>
-      </w:pPr>
-    </w:p>
-    <w:p>
-      <w:pPr>
-        <w:pStyle w:val="Style1"/>
-        <w:shd w:val="clear" w:color="auto" w:fill="FFFFFF" w:themeFill="background1"/>
-        <w:tabs>
-          <w:tab w:val="right" w:pos="10466"/>
-        </w:tabs>
-        <w:spacing w:line="240" w:lineRule="auto"/>
-        <w:rPr>
-          <w:b w:val="0"/>
-          <w:color w:val="000000" w:themeColor="text1"/>
-          <w:sz w:val="40"/>
-          <w:szCs w:val="40"/>
+          <w:b/>
+          <w:color w:val="303030"/>
+          <w:sz w:val="24"/>
+        </w:rPr>
+        <w:t xml:space="preserve">           </w:t>
+      </w:r>
+      <w:r>
+        <w:rPr>
+          <w:rFonts w:ascii="Georgia" w:hAnsi="Georgia"/>
+          <w:b/>
+          <w:color w:val="303030"/>
+          <w:sz w:val="24"/>
+        </w:rPr>
+        <w:t xml:space="preserve">   </w:t>
+      </w:r>
+      <w:r>
+        <w:rPr>
+          <w:rFonts w:ascii="Georgia" w:hAnsi="Georgia"/>
+          <w:b/>
+          <w:color w:val="303030"/>
+          <w:sz w:val="24"/>
+        </w:rPr>
+        <w:t>Fig. 2</w:t>
+      </w:r>
+      <w:r>
+        <w:rPr>
+          <w:rFonts w:ascii="Georgia" w:hAnsi="Georgia"/>
+          <w:b/>
+          <w:color w:val="303030"/>
+          <w:sz w:val="24"/>
+        </w:rPr>
+        <w:t xml:space="preserve"> Decision </w:t>
+      </w:r>
+      <w:r>
+        <w:rPr>
+          <w:rFonts w:ascii="Georgia" w:hAnsi="Georgia"/>
+          <w:b/>
+          <w:color w:val="303030"/>
+          <w:sz w:val="24"/>
+        </w:rPr>
+        <w:t>Tree</w:t>
+      </w:r>
+    </w:p>
+    <w:p>
+      <w:pPr>
+        <w:pStyle w:val="BodyText"/>
+        <w:spacing w:before="228"/>
+        <w:ind w:right="543"/>
+        <w:jc w:val="both"/>
+        <w:rPr>
+          <w:sz w:val="28"/>
+          <w:szCs w:val="32"/>
+        </w:rPr>
+      </w:pPr>
+      <w:r>
+        <w:rPr>
+          <w:color w:val="303030"/>
+          <w:sz w:val="28"/>
+          <w:szCs w:val="32"/>
+        </w:rPr>
+        <w:t>From a business decision point of view, a decision tree is the minimum number of yes/no questions that one has to ask, to assess the probability of making a correct decision, most of the time. As a method, it allows you to approach the problem in a structured and systematic way to arrive at a logical conclusion.</w:t>
+      </w:r>
+    </w:p>
+    <w:p>
+      <w:pPr>
+        <w:pStyle w:val="ListParagraph"/>
+        <w:numPr>
+          <w:ilvl w:val="0"/>
+          <w:numId w:val="4"/>
+        </w:numPr>
+        <w:tabs>
+          <w:tab w:val="left" w:pos="780"/>
+        </w:tabs>
+        <w:spacing w:before="226"/>
+        <w:ind w:right="542"/>
+        <w:jc w:val="both"/>
+        <w:rPr>
+          <w:b/>
+          <w:color w:val="303030"/>
+          <w:sz w:val="28"/>
+        </w:rPr>
+      </w:pPr>
+      <w:r>
+        <w:rPr>
+          <w:b/>
+          <w:color w:val="303030"/>
+          <w:sz w:val="28"/>
+        </w:rPr>
+        <w:t xml:space="preserve">Logistic Regression: </w:t>
+      </w:r>
+      <w:r>
+        <w:rPr>
+          <w:rFonts w:ascii="Helvetica" w:hAnsi="Helvetica"/>
+          <w:color w:val="333333"/>
+          <w:sz w:val="23"/>
+          <w:szCs w:val="23"/>
+          <w:shd w:val="clear" w:color="auto" w:fill="FFFFFF"/>
+        </w:rPr>
+        <w:t> </w:t>
+      </w:r>
+      <w:r>
+        <w:rPr>
+          <w:color w:val="333333"/>
+          <w:sz w:val="28"/>
+          <w:szCs w:val="28"/>
+          <w:shd w:val="clear" w:color="auto" w:fill="FFFFFF"/>
+        </w:rPr>
+        <w:t>It</w:t>
+      </w:r>
+      <w:r>
+        <w:rPr>
+          <w:color w:val="333333"/>
+          <w:sz w:val="28"/>
+          <w:szCs w:val="28"/>
+          <w:shd w:val="clear" w:color="auto" w:fill="FFFFFF"/>
+        </w:rPr>
+        <w:t xml:space="preserve"> is used to describe data and to explain the relationship between one dependent binary variable and one or more nominal, ordinal, interval or ratio-level independent variables.</w:t>
+      </w:r>
+    </w:p>
+    <w:p>
+      <w:pPr>
+        <w:rPr>
+          <w:sz w:val="28"/>
+        </w:rPr>
+      </w:pPr>
+    </w:p>
+    <w:p>
+      <w:pPr>
+        <w:rPr>
+          <w:sz w:val="28"/>
+        </w:rPr>
+      </w:pPr>
+      <w:r>
+        <w:rPr>
+          <w:sz w:val="28"/>
+        </w:rPr>
+        <w:t xml:space="preserve">                                   </w:t>
+      </w:r>
+      <w:r>
+        <w:rPr>
+          <w:noProof/>
+          <w:sz w:val="18"/>
+          <w:lang w:eastAsia="en-IN"/>
+        </w:rPr>
+        <w:drawing>
+          <wp:inline distT="0" distB="0" distL="0" distR="0" wp14:anchorId="27C2D083" wp14:editId="77C5F9F8">
+            <wp:extent cx="3632491" cy="2038350"/>
+            <wp:effectExtent l="0" t="0" r="6350" b="0"/>
+            <wp:docPr id="31" name="image8.png"/>
+            <wp:cNvGraphicFramePr>
+              <a:graphicFrameLocks xmlns:a="http://schemas.openxmlformats.org/drawingml/2006/main" noChangeAspect="1"/>
+            </wp:cNvGraphicFramePr>
+            <a:graphic xmlns:a="http://schemas.openxmlformats.org/drawingml/2006/main">
+              <a:graphicData uri="http://schemas.openxmlformats.org/drawingml/2006/picture">
+                <pic:pic xmlns:pic="http://schemas.openxmlformats.org/drawingml/2006/picture">
+                  <pic:nvPicPr>
+                    <pic:cNvPr id="32" name="image8.png"/>
+                    <pic:cNvPicPr/>
+                  </pic:nvPicPr>
+                  <pic:blipFill>
+                    <a:blip r:embed="rId25" cstate="print"/>
+                    <a:stretch>
+                      <a:fillRect/>
+                    </a:stretch>
+                  </pic:blipFill>
+                  <pic:spPr>
+                    <a:xfrm>
+                      <a:off x="0" y="0"/>
+                      <a:ext cx="3645310" cy="2045543"/>
+                    </a:xfrm>
+                    <a:prstGeom prst="rect">
+                      <a:avLst/>
+                    </a:prstGeom>
+                  </pic:spPr>
+                </pic:pic>
+              </a:graphicData>
+            </a:graphic>
+          </wp:inline>
+        </w:drawing>
+      </w:r>
+    </w:p>
+    <w:p>
+      <w:pPr>
+        <w:pStyle w:val="Heading5"/>
+        <w:spacing w:before="90"/>
+        <w:ind w:left="0" w:right="1043"/>
+        <w:jc w:val="center"/>
+        <w:rPr>
+          <w:rFonts w:ascii="Georgia" w:hAnsi="Georgia"/>
+          <w:szCs w:val="28"/>
+        </w:rPr>
+        <w:sectPr>
+          <w:headerReference w:type="even" r:id="rId26"/>
+          <w:headerReference w:type="default" r:id="rId27"/>
+          <w:footerReference w:type="even" r:id="rId28"/>
+          <w:footerReference w:type="default" r:id="rId29"/>
+          <w:headerReference w:type="first" r:id="rId30"/>
+          <w:footerReference w:type="first" r:id="rId31"/>
+          <w:type w:val="nextPage"/>
+          <w:pgSz w:w="12240" w:h="15840"/>
+          <w:pgMar w:top="720" w:right="720" w:bottom="720" w:left="720" w:header="0" w:footer="250" w:gutter="0"/>
+          <w:cols w:space="720"/>
+        </w:sectPr>
+      </w:pPr>
+      <w:r>
+        <w:rPr>
+          <w:rFonts w:ascii="Georgia" w:hAnsi="Georgia"/>
+          <w:color w:val="303030"/>
+          <w:szCs w:val="28"/>
+        </w:rPr>
+        <w:t xml:space="preserve">           </w:t>
+      </w:r>
+      <w:r>
+        <w:rPr>
+          <w:rFonts w:ascii="Georgia" w:hAnsi="Georgia"/>
+          <w:color w:val="303030"/>
+          <w:szCs w:val="28"/>
+        </w:rPr>
+        <w:t>Fig. 3 Logistic Regression</w:t>
+      </w:r>
+    </w:p>
+    <w:p>
+      <w:pPr>
+        <w:pStyle w:val="ListParagraph"/>
+        <w:numPr>
+          <w:ilvl w:val="0"/>
+          <w:numId w:val="4"/>
+        </w:numPr>
+        <w:tabs>
+          <w:tab w:val="left" w:pos="780"/>
+        </w:tabs>
+        <w:jc w:val="left"/>
+        <w:rPr>
+          <w:b/>
+          <w:color w:val="303030"/>
+          <w:sz w:val="28"/>
+          <w:szCs w:val="28"/>
+        </w:rPr>
+      </w:pPr>
+      <w:r>
+        <w:rPr>
+          <w:b/>
+          <w:color w:val="303030"/>
+          <w:sz w:val="28"/>
+          <w:szCs w:val="28"/>
+        </w:rPr>
+        <w:lastRenderedPageBreak/>
+        <w:t>Linear Regression</w:t>
+      </w:r>
+      <w:r>
+        <w:rPr>
+          <w:b/>
+          <w:color w:val="303030"/>
+          <w:sz w:val="28"/>
+          <w:szCs w:val="28"/>
+        </w:rPr>
+        <w:t xml:space="preserve">: </w:t>
+      </w:r>
+      <w:r>
+        <w:rPr>
+          <w:color w:val="303030"/>
+          <w:sz w:val="28"/>
+          <w:szCs w:val="28"/>
+        </w:rPr>
+        <w:t xml:space="preserve">It </w:t>
+      </w:r>
+      <w:r>
+        <w:rPr>
+          <w:color w:val="222222"/>
+          <w:sz w:val="28"/>
+          <w:szCs w:val="28"/>
+          <w:shd w:val="clear" w:color="auto" w:fill="FFFFFF"/>
+        </w:rPr>
+        <w:t>is a </w:t>
+      </w:r>
+      <w:r>
+        <w:rPr>
+          <w:sz w:val="28"/>
+          <w:szCs w:val="28"/>
+          <w:shd w:val="clear" w:color="auto" w:fill="FFFFFF"/>
+        </w:rPr>
+        <w:t>linear</w:t>
+      </w:r>
+      <w:r>
+        <w:rPr>
+          <w:color w:val="222222"/>
+          <w:sz w:val="28"/>
+          <w:szCs w:val="28"/>
+          <w:shd w:val="clear" w:color="auto" w:fill="FFFFFF"/>
+        </w:rPr>
+        <w:t xml:space="preserve"> approach to modeling the relationship between a scalar response </w:t>
+      </w:r>
+      <w:proofErr w:type="gramStart"/>
+      <w:r>
+        <w:rPr>
+          <w:color w:val="222222"/>
+          <w:sz w:val="28"/>
+          <w:szCs w:val="28"/>
+          <w:shd w:val="clear" w:color="auto" w:fill="FFFFFF"/>
+        </w:rPr>
+        <w:t>(</w:t>
+      </w:r>
+      <w:r>
+        <w:rPr>
+          <w:color w:val="222222"/>
+          <w:sz w:val="28"/>
+          <w:szCs w:val="28"/>
+          <w:shd w:val="clear" w:color="auto" w:fill="FFFFFF"/>
+        </w:rPr>
+        <w:t xml:space="preserve"> </w:t>
+      </w:r>
+      <w:r>
+        <w:rPr>
+          <w:color w:val="222222"/>
+          <w:sz w:val="28"/>
+          <w:szCs w:val="28"/>
+          <w:shd w:val="clear" w:color="auto" w:fill="FFFFFF"/>
+        </w:rPr>
+        <w:t>or</w:t>
+      </w:r>
+      <w:proofErr w:type="gramEnd"/>
+      <w:r>
+        <w:rPr>
+          <w:color w:val="222222"/>
+          <w:sz w:val="28"/>
+          <w:szCs w:val="28"/>
+          <w:shd w:val="clear" w:color="auto" w:fill="FFFFFF"/>
+        </w:rPr>
+        <w:t xml:space="preserve"> </w:t>
+      </w:r>
+      <w:r>
+        <w:rPr>
+          <w:sz w:val="28"/>
+          <w:szCs w:val="28"/>
+          <w:shd w:val="clear" w:color="auto" w:fill="FFFFFF"/>
+        </w:rPr>
+        <w:t>dependent variable</w:t>
+      </w:r>
+      <w:r>
+        <w:rPr>
+          <w:color w:val="222222"/>
+          <w:sz w:val="28"/>
+          <w:szCs w:val="28"/>
+          <w:shd w:val="clear" w:color="auto" w:fill="FFFFFF"/>
+        </w:rPr>
+        <w:t>) and one or more </w:t>
+      </w:r>
+      <w:r>
+        <w:rPr>
+          <w:sz w:val="28"/>
+          <w:szCs w:val="28"/>
+          <w:shd w:val="clear" w:color="auto" w:fill="FFFFFF"/>
+        </w:rPr>
+        <w:t>explanatory variables</w:t>
+      </w:r>
+      <w:r>
+        <w:rPr>
+          <w:color w:val="222222"/>
+          <w:sz w:val="28"/>
+          <w:szCs w:val="28"/>
+          <w:shd w:val="clear" w:color="auto" w:fill="FFFFFF"/>
+        </w:rPr>
+        <w:t> (or </w:t>
+      </w:r>
+      <w:r>
+        <w:rPr>
+          <w:sz w:val="28"/>
+          <w:szCs w:val="28"/>
+          <w:shd w:val="clear" w:color="auto" w:fill="FFFFFF"/>
+        </w:rPr>
+        <w:t>independent variables</w:t>
+      </w:r>
+      <w:r>
+        <w:rPr>
+          <w:color w:val="222222"/>
+          <w:sz w:val="28"/>
+          <w:szCs w:val="28"/>
+          <w:shd w:val="clear" w:color="auto" w:fill="FFFFFF"/>
+        </w:rPr>
+        <w:t>).</w:t>
+      </w:r>
+    </w:p>
+    <w:p>
+      <w:pPr>
+        <w:rPr>
+          <w:lang w:val="en-US" w:bidi="en-US"/>
+        </w:rPr>
+      </w:pPr>
+    </w:p>
+    <w:p>
+      <w:pPr>
+        <w:rPr>
+          <w:lang w:val="en-US" w:bidi="en-US"/>
+        </w:rPr>
+        <w:sectPr>
+          <w:type w:val="nextPage"/>
+          <w:pgSz w:w="12240" w:h="15840"/>
+          <w:pgMar w:top="720" w:right="720" w:bottom="720" w:left="720" w:header="0" w:footer="250" w:gutter="0"/>
+          <w:cols w:space="720"/>
+        </w:sectPr>
+      </w:pPr>
+    </w:p>
+    <w:p>
+      <w:pPr>
+        <w:pStyle w:val="BodyText"/>
+        <w:spacing w:before="180" w:line="276" w:lineRule="auto"/>
+        <w:ind w:right="536"/>
+        <w:jc w:val="both"/>
+        <w:rPr>
+          <w:sz w:val="32"/>
         </w:rPr>
       </w:pPr>
     </w:p>
     <w:sectPr>
+      <w:type w:val="nextPage"/>
       <w:pgSz w:w="11906" w:h="16838"/>
       <w:pgMar w:top="720" w:right="720" w:bottom="720" w:left="720" w:header="708" w:footer="708" w:gutter="0"/>
       <w:cols w:space="708"/>
@@ -1600,6 +3299,36 @@
 </w:endnotes>
 </file>
 
+<file path=word/footer1.xml><?xml version="1.0" encoding="utf-8"?>
+<w:ftr xmlns:wpc="http://schemas.microsoft.com/office/word/2010/wordprocessingCanvas" xmlns:mc="http://schemas.openxmlformats.org/markup-compatibility/2006" xmlns:o="urn:schemas-microsoft-com:office:office" xmlns:r="http://schemas.openxmlformats.org/officeDocument/2006/relationships" xmlns:m="http://schemas.openxmlformats.org/officeDocument/2006/math" xmlns:v="urn:schemas-microsoft-com:vml" xmlns:wp14="http://schemas.microsoft.com/office/word/2010/wordprocessingDrawing" xmlns:wp="http://schemas.openxmlformats.org/drawingml/2006/wordprocessingDrawing" xmlns:w10="urn:schemas-microsoft-com:office:word" xmlns:w="http://schemas.openxmlformats.org/wordprocessingml/2006/main" xmlns:w14="http://schemas.microsoft.com/office/word/2010/wordml" xmlns:w15="http://schemas.microsoft.com/office/word/2012/wordml" xmlns:wpg="http://schemas.microsoft.com/office/word/2010/wordprocessingGroup" xmlns:wpi="http://schemas.microsoft.com/office/word/2010/wordprocessingInk" xmlns:wne="http://schemas.microsoft.com/office/word/2006/wordml" xmlns:wps="http://schemas.microsoft.com/office/word/2010/wordprocessingShape" mc:Ignorable="w14 w15 wp14">
+  <w:p>
+    <w:pPr>
+      <w:pStyle w:val="Footer"/>
+    </w:pPr>
+  </w:p>
+</w:ftr>
+</file>
+
+<file path=word/footer2.xml><?xml version="1.0" encoding="utf-8"?>
+<w:ftr xmlns:wpc="http://schemas.microsoft.com/office/word/2010/wordprocessingCanvas" xmlns:mc="http://schemas.openxmlformats.org/markup-compatibility/2006" xmlns:o="urn:schemas-microsoft-com:office:office" xmlns:r="http://schemas.openxmlformats.org/officeDocument/2006/relationships" xmlns:m="http://schemas.openxmlformats.org/officeDocument/2006/math" xmlns:v="urn:schemas-microsoft-com:vml" xmlns:wp14="http://schemas.microsoft.com/office/word/2010/wordprocessingDrawing" xmlns:wp="http://schemas.openxmlformats.org/drawingml/2006/wordprocessingDrawing" xmlns:w10="urn:schemas-microsoft-com:office:word" xmlns:w="http://schemas.openxmlformats.org/wordprocessingml/2006/main" xmlns:w14="http://schemas.microsoft.com/office/word/2010/wordml" xmlns:w15="http://schemas.microsoft.com/office/word/2012/wordml" xmlns:wpg="http://schemas.microsoft.com/office/word/2010/wordprocessingGroup" xmlns:wpi="http://schemas.microsoft.com/office/word/2010/wordprocessingInk" xmlns:wne="http://schemas.microsoft.com/office/word/2006/wordml" xmlns:wps="http://schemas.microsoft.com/office/word/2010/wordprocessingShape" mc:Ignorable="w14 w15 wp14">
+  <w:p>
+    <w:pPr>
+      <w:pStyle w:val="Footer"/>
+    </w:pPr>
+  </w:p>
+</w:ftr>
+</file>
+
+<file path=word/footer3.xml><?xml version="1.0" encoding="utf-8"?>
+<w:ftr xmlns:wpc="http://schemas.microsoft.com/office/word/2010/wordprocessingCanvas" xmlns:mc="http://schemas.openxmlformats.org/markup-compatibility/2006" xmlns:o="urn:schemas-microsoft-com:office:office" xmlns:r="http://schemas.openxmlformats.org/officeDocument/2006/relationships" xmlns:m="http://schemas.openxmlformats.org/officeDocument/2006/math" xmlns:v="urn:schemas-microsoft-com:vml" xmlns:wp14="http://schemas.microsoft.com/office/word/2010/wordprocessingDrawing" xmlns:wp="http://schemas.openxmlformats.org/drawingml/2006/wordprocessingDrawing" xmlns:w10="urn:schemas-microsoft-com:office:word" xmlns:w="http://schemas.openxmlformats.org/wordprocessingml/2006/main" xmlns:w14="http://schemas.microsoft.com/office/word/2010/wordml" xmlns:w15="http://schemas.microsoft.com/office/word/2012/wordml" xmlns:wpg="http://schemas.microsoft.com/office/word/2010/wordprocessingGroup" xmlns:wpi="http://schemas.microsoft.com/office/word/2010/wordprocessingInk" xmlns:wne="http://schemas.microsoft.com/office/word/2006/wordml" xmlns:wps="http://schemas.microsoft.com/office/word/2010/wordprocessingShape" mc:Ignorable="w14 w15 wp14">
+  <w:p>
+    <w:pPr>
+      <w:pStyle w:val="Footer"/>
+    </w:pPr>
+  </w:p>
+</w:ftr>
+</file>
+
 <file path=word/footnotes.xml><?xml version="1.0" encoding="utf-8"?>
 <w:footnotes xmlns:wpc="http://schemas.microsoft.com/office/word/2010/wordprocessingCanvas" xmlns:mc="http://schemas.openxmlformats.org/markup-compatibility/2006" xmlns:o="urn:schemas-microsoft-com:office:office" xmlns:r="http://schemas.openxmlformats.org/officeDocument/2006/relationships" xmlns:m="http://schemas.openxmlformats.org/officeDocument/2006/math" xmlns:v="urn:schemas-microsoft-com:vml" xmlns:wp14="http://schemas.microsoft.com/office/word/2010/wordprocessingDrawing" xmlns:wp="http://schemas.openxmlformats.org/drawingml/2006/wordprocessingDrawing" xmlns:w10="urn:schemas-microsoft-com:office:word" xmlns:w="http://schemas.openxmlformats.org/wordprocessingml/2006/main" xmlns:w14="http://schemas.microsoft.com/office/word/2010/wordml" xmlns:w15="http://schemas.microsoft.com/office/word/2012/wordml" xmlns:wpg="http://schemas.microsoft.com/office/word/2010/wordprocessingGroup" xmlns:wpi="http://schemas.microsoft.com/office/word/2010/wordprocessingInk" xmlns:wne="http://schemas.microsoft.com/office/word/2006/wordml" xmlns:wps="http://schemas.microsoft.com/office/word/2010/wordprocessingShape" mc:Ignorable="w14 w15 wp14">
   <w:footnote w:type="separator" w:id="-1">
@@ -1623,11 +3352,159 @@
     </w:p>
   </w:footnote>
 </w:footnotes>
+</file>
+
+<file path=word/header1.xml><?xml version="1.0" encoding="utf-8"?>
+<w:hdr xmlns:wpc="http://schemas.microsoft.com/office/word/2010/wordprocessingCanvas" xmlns:mc="http://schemas.openxmlformats.org/markup-compatibility/2006" xmlns:o="urn:schemas-microsoft-com:office:office" xmlns:r="http://schemas.openxmlformats.org/officeDocument/2006/relationships" xmlns:m="http://schemas.openxmlformats.org/officeDocument/2006/math" xmlns:v="urn:schemas-microsoft-com:vml" xmlns:wp14="http://schemas.microsoft.com/office/word/2010/wordprocessingDrawing" xmlns:wp="http://schemas.openxmlformats.org/drawingml/2006/wordprocessingDrawing" xmlns:w10="urn:schemas-microsoft-com:office:word" xmlns:w="http://schemas.openxmlformats.org/wordprocessingml/2006/main" xmlns:w14="http://schemas.microsoft.com/office/word/2010/wordml" xmlns:w15="http://schemas.microsoft.com/office/word/2012/wordml" xmlns:wpg="http://schemas.microsoft.com/office/word/2010/wordprocessingGroup" xmlns:wpi="http://schemas.microsoft.com/office/word/2010/wordprocessingInk" xmlns:wne="http://schemas.microsoft.com/office/word/2006/wordml" xmlns:wps="http://schemas.microsoft.com/office/word/2010/wordprocessingShape" mc:Ignorable="w14 w15 wp14">
+  <w:p>
+    <w:pPr>
+      <w:pStyle w:val="Header"/>
+    </w:pPr>
+  </w:p>
+</w:hdr>
+</file>
+
+<file path=word/header2.xml><?xml version="1.0" encoding="utf-8"?>
+<w:hdr xmlns:wpc="http://schemas.microsoft.com/office/word/2010/wordprocessingCanvas" xmlns:mc="http://schemas.openxmlformats.org/markup-compatibility/2006" xmlns:o="urn:schemas-microsoft-com:office:office" xmlns:r="http://schemas.openxmlformats.org/officeDocument/2006/relationships" xmlns:m="http://schemas.openxmlformats.org/officeDocument/2006/math" xmlns:v="urn:schemas-microsoft-com:vml" xmlns:wp14="http://schemas.microsoft.com/office/word/2010/wordprocessingDrawing" xmlns:wp="http://schemas.openxmlformats.org/drawingml/2006/wordprocessingDrawing" xmlns:w10="urn:schemas-microsoft-com:office:word" xmlns:w="http://schemas.openxmlformats.org/wordprocessingml/2006/main" xmlns:w14="http://schemas.microsoft.com/office/word/2010/wordml" xmlns:w15="http://schemas.microsoft.com/office/word/2012/wordml" xmlns:wpg="http://schemas.microsoft.com/office/word/2010/wordprocessingGroup" xmlns:wpi="http://schemas.microsoft.com/office/word/2010/wordprocessingInk" xmlns:wne="http://schemas.microsoft.com/office/word/2006/wordml" xmlns:wps="http://schemas.microsoft.com/office/word/2010/wordprocessingShape" mc:Ignorable="w14 w15 wp14">
+  <w:p>
+    <w:pPr>
+      <w:pStyle w:val="Header"/>
+    </w:pPr>
+  </w:p>
+</w:hdr>
+</file>
+
+<file path=word/header3.xml><?xml version="1.0" encoding="utf-8"?>
+<w:hdr xmlns:wpc="http://schemas.microsoft.com/office/word/2010/wordprocessingCanvas" xmlns:mc="http://schemas.openxmlformats.org/markup-compatibility/2006" xmlns:o="urn:schemas-microsoft-com:office:office" xmlns:r="http://schemas.openxmlformats.org/officeDocument/2006/relationships" xmlns:m="http://schemas.openxmlformats.org/officeDocument/2006/math" xmlns:v="urn:schemas-microsoft-com:vml" xmlns:wp14="http://schemas.microsoft.com/office/word/2010/wordprocessingDrawing" xmlns:wp="http://schemas.openxmlformats.org/drawingml/2006/wordprocessingDrawing" xmlns:w10="urn:schemas-microsoft-com:office:word" xmlns:w="http://schemas.openxmlformats.org/wordprocessingml/2006/main" xmlns:w14="http://schemas.microsoft.com/office/word/2010/wordml" xmlns:w15="http://schemas.microsoft.com/office/word/2012/wordml" xmlns:wpg="http://schemas.microsoft.com/office/word/2010/wordprocessingGroup" xmlns:wpi="http://schemas.microsoft.com/office/word/2010/wordprocessingInk" xmlns:wne="http://schemas.microsoft.com/office/word/2006/wordml" xmlns:wps="http://schemas.microsoft.com/office/word/2010/wordprocessingShape" mc:Ignorable="w14 w15 wp14">
+  <w:p>
+    <w:pPr>
+      <w:pStyle w:val="Header"/>
+    </w:pPr>
+  </w:p>
+</w:hdr>
 </file>
 
 <file path=word/numbering.xml><?xml version="1.0" encoding="utf-8"?>
 <w:numbering xmlns:wpc="http://schemas.microsoft.com/office/word/2010/wordprocessingCanvas" xmlns:mc="http://schemas.openxmlformats.org/markup-compatibility/2006" xmlns:o="urn:schemas-microsoft-com:office:office" xmlns:r="http://schemas.openxmlformats.org/officeDocument/2006/relationships" xmlns:m="http://schemas.openxmlformats.org/officeDocument/2006/math" xmlns:v="urn:schemas-microsoft-com:vml" xmlns:wp14="http://schemas.microsoft.com/office/word/2010/wordprocessingDrawing" xmlns:wp="http://schemas.openxmlformats.org/drawingml/2006/wordprocessingDrawing" xmlns:w10="urn:schemas-microsoft-com:office:word" xmlns:w="http://schemas.openxmlformats.org/wordprocessingml/2006/main" xmlns:w14="http://schemas.microsoft.com/office/word/2010/wordml" xmlns:w15="http://schemas.microsoft.com/office/word/2012/wordml" xmlns:wpg="http://schemas.microsoft.com/office/word/2010/wordprocessingGroup" xmlns:wpi="http://schemas.microsoft.com/office/word/2010/wordprocessingInk" xmlns:wne="http://schemas.microsoft.com/office/word/2006/wordml" xmlns:wps="http://schemas.microsoft.com/office/word/2010/wordprocessingShape" mc:Ignorable="w14 w15 wp14">
   <w:abstractNum w:abstractNumId="0">
+    <w:nsid w:val="07382283"/>
+    <w:multiLevelType w:val="hybridMultilevel"/>
+    <w:tmpl w:val="FA0EA3F2"/>
+    <w:lvl w:ilvl="0" w:tplc="F544D87C">
+      <w:start w:val="1"/>
+      <w:numFmt w:val="decimal"/>
+      <w:lvlText w:val="%1."/>
+      <w:lvlJc w:val="left"/>
+      <w:pPr>
+        <w:ind w:left="1260" w:hanging="361"/>
+        <w:jc w:val="right"/>
+      </w:pPr>
+      <w:rPr>
+        <w:rFonts w:hint="default"/>
+        <w:b/>
+        <w:spacing w:val="-11"/>
+        <w:w w:val="99"/>
+        <w:lang w:val="en-US" w:eastAsia="en-US" w:bidi="en-US"/>
+      </w:rPr>
+    </w:lvl>
+    <w:lvl w:ilvl="1" w:tplc="AC968726">
+      <w:numFmt w:val="bullet"/>
+      <w:lvlText w:val="•"/>
+      <w:lvlJc w:val="left"/>
+      <w:pPr>
+        <w:ind w:left="2322" w:hanging="361"/>
+      </w:pPr>
+      <w:rPr>
+        <w:rFonts w:hint="default"/>
+        <w:lang w:val="en-US" w:eastAsia="en-US" w:bidi="en-US"/>
+      </w:rPr>
+    </w:lvl>
+    <w:lvl w:ilvl="2" w:tplc="586802A0">
+      <w:numFmt w:val="bullet"/>
+      <w:lvlText w:val="•"/>
+      <w:lvlJc w:val="left"/>
+      <w:pPr>
+        <w:ind w:left="3384" w:hanging="361"/>
+      </w:pPr>
+      <w:rPr>
+        <w:rFonts w:hint="default"/>
+        <w:lang w:val="en-US" w:eastAsia="en-US" w:bidi="en-US"/>
+      </w:rPr>
+    </w:lvl>
+    <w:lvl w:ilvl="3" w:tplc="F934C71E">
+      <w:numFmt w:val="bullet"/>
+      <w:lvlText w:val="•"/>
+      <w:lvlJc w:val="left"/>
+      <w:pPr>
+        <w:ind w:left="4446" w:hanging="361"/>
+      </w:pPr>
+      <w:rPr>
+        <w:rFonts w:hint="default"/>
+        <w:lang w:val="en-US" w:eastAsia="en-US" w:bidi="en-US"/>
+      </w:rPr>
+    </w:lvl>
+    <w:lvl w:ilvl="4" w:tplc="4756FCBE">
+      <w:numFmt w:val="bullet"/>
+      <w:lvlText w:val="•"/>
+      <w:lvlJc w:val="left"/>
+      <w:pPr>
+        <w:ind w:left="5508" w:hanging="361"/>
+      </w:pPr>
+      <w:rPr>
+        <w:rFonts w:hint="default"/>
+        <w:lang w:val="en-US" w:eastAsia="en-US" w:bidi="en-US"/>
+      </w:rPr>
+    </w:lvl>
+    <w:lvl w:ilvl="5" w:tplc="9B1287E4">
+      <w:numFmt w:val="bullet"/>
+      <w:lvlText w:val="•"/>
+      <w:lvlJc w:val="left"/>
+      <w:pPr>
+        <w:ind w:left="6570" w:hanging="361"/>
+      </w:pPr>
+      <w:rPr>
+        <w:rFonts w:hint="default"/>
+        <w:lang w:val="en-US" w:eastAsia="en-US" w:bidi="en-US"/>
+      </w:rPr>
+    </w:lvl>
+    <w:lvl w:ilvl="6" w:tplc="ADDA16D0">
+      <w:numFmt w:val="bullet"/>
+      <w:lvlText w:val="•"/>
+      <w:lvlJc w:val="left"/>
+      <w:pPr>
+        <w:ind w:left="7632" w:hanging="361"/>
+      </w:pPr>
+      <w:rPr>
+        <w:rFonts w:hint="default"/>
+        <w:lang w:val="en-US" w:eastAsia="en-US" w:bidi="en-US"/>
+      </w:rPr>
+    </w:lvl>
+    <w:lvl w:ilvl="7" w:tplc="95FC8660">
+      <w:numFmt w:val="bullet"/>
+      <w:lvlText w:val="•"/>
+      <w:lvlJc w:val="left"/>
+      <w:pPr>
+        <w:ind w:left="8694" w:hanging="361"/>
+      </w:pPr>
+      <w:rPr>
+        <w:rFonts w:hint="default"/>
+        <w:lang w:val="en-US" w:eastAsia="en-US" w:bidi="en-US"/>
+      </w:rPr>
+    </w:lvl>
+    <w:lvl w:ilvl="8" w:tplc="A47EE626">
+      <w:numFmt w:val="bullet"/>
+      <w:lvlText w:val="•"/>
+      <w:lvlJc w:val="left"/>
+      <w:pPr>
+        <w:ind w:left="9756" w:hanging="361"/>
+      </w:pPr>
+      <w:rPr>
+        <w:rFonts w:hint="default"/>
+        <w:lang w:val="en-US" w:eastAsia="en-US" w:bidi="en-US"/>
+      </w:rPr>
+    </w:lvl>
+  </w:abstractNum>
+  <w:abstractNum w:abstractNumId="1">
     <w:nsid w:val="10AE1BB4"/>
     <w:multiLevelType w:val="hybridMultilevel"/>
     <w:tmpl w:val="0276E702"/>
@@ -1740,7 +3617,124 @@
       </w:rPr>
     </w:lvl>
   </w:abstractNum>
-  <w:abstractNum w:abstractNumId="1">
+  <w:abstractNum w:abstractNumId="2">
+    <w:nsid w:val="3FC707B5"/>
+    <w:multiLevelType w:val="hybridMultilevel"/>
+    <w:tmpl w:val="6B1A3C62"/>
+    <w:lvl w:ilvl="0" w:tplc="FC3AE90A">
+      <w:start w:val="1"/>
+      <w:numFmt w:val="decimal"/>
+      <w:lvlText w:val="%1."/>
+      <w:lvlJc w:val="left"/>
+      <w:pPr>
+        <w:ind w:left="1260" w:hanging="361"/>
+        <w:jc w:val="right"/>
+      </w:pPr>
+      <w:rPr>
+        <w:rFonts w:hint="default"/>
+        <w:spacing w:val="-11"/>
+        <w:w w:val="99"/>
+        <w:lang w:val="en-US" w:eastAsia="en-US" w:bidi="en-US"/>
+      </w:rPr>
+    </w:lvl>
+    <w:lvl w:ilvl="1" w:tplc="AC968726">
+      <w:numFmt w:val="bullet"/>
+      <w:lvlText w:val="•"/>
+      <w:lvlJc w:val="left"/>
+      <w:pPr>
+        <w:ind w:left="2322" w:hanging="361"/>
+      </w:pPr>
+      <w:rPr>
+        <w:rFonts w:hint="default"/>
+        <w:lang w:val="en-US" w:eastAsia="en-US" w:bidi="en-US"/>
+      </w:rPr>
+    </w:lvl>
+    <w:lvl w:ilvl="2" w:tplc="586802A0">
+      <w:numFmt w:val="bullet"/>
+      <w:lvlText w:val="•"/>
+      <w:lvlJc w:val="left"/>
+      <w:pPr>
+        <w:ind w:left="3384" w:hanging="361"/>
+      </w:pPr>
+      <w:rPr>
+        <w:rFonts w:hint="default"/>
+        <w:lang w:val="en-US" w:eastAsia="en-US" w:bidi="en-US"/>
+      </w:rPr>
+    </w:lvl>
+    <w:lvl w:ilvl="3" w:tplc="F934C71E">
+      <w:numFmt w:val="bullet"/>
+      <w:lvlText w:val="•"/>
+      <w:lvlJc w:val="left"/>
+      <w:pPr>
+        <w:ind w:left="4446" w:hanging="361"/>
+      </w:pPr>
+      <w:rPr>
+        <w:rFonts w:hint="default"/>
+        <w:lang w:val="en-US" w:eastAsia="en-US" w:bidi="en-US"/>
+      </w:rPr>
+    </w:lvl>
+    <w:lvl w:ilvl="4" w:tplc="4756FCBE">
+      <w:numFmt w:val="bullet"/>
+      <w:lvlText w:val="•"/>
+      <w:lvlJc w:val="left"/>
+      <w:pPr>
+        <w:ind w:left="5508" w:hanging="361"/>
+      </w:pPr>
+      <w:rPr>
+        <w:rFonts w:hint="default"/>
+        <w:lang w:val="en-US" w:eastAsia="en-US" w:bidi="en-US"/>
+      </w:rPr>
+    </w:lvl>
+    <w:lvl w:ilvl="5" w:tplc="9B1287E4">
+      <w:numFmt w:val="bullet"/>
+      <w:lvlText w:val="•"/>
+      <w:lvlJc w:val="left"/>
+      <w:pPr>
+        <w:ind w:left="6570" w:hanging="361"/>
+      </w:pPr>
+      <w:rPr>
+        <w:rFonts w:hint="default"/>
+        <w:lang w:val="en-US" w:eastAsia="en-US" w:bidi="en-US"/>
+      </w:rPr>
+    </w:lvl>
+    <w:lvl w:ilvl="6" w:tplc="ADDA16D0">
+      <w:numFmt w:val="bullet"/>
+      <w:lvlText w:val="•"/>
+      <w:lvlJc w:val="left"/>
+      <w:pPr>
+        <w:ind w:left="7632" w:hanging="361"/>
+      </w:pPr>
+      <w:rPr>
+        <w:rFonts w:hint="default"/>
+        <w:lang w:val="en-US" w:eastAsia="en-US" w:bidi="en-US"/>
+      </w:rPr>
+    </w:lvl>
+    <w:lvl w:ilvl="7" w:tplc="95FC8660">
+      <w:numFmt w:val="bullet"/>
+      <w:lvlText w:val="•"/>
+      <w:lvlJc w:val="left"/>
+      <w:pPr>
+        <w:ind w:left="8694" w:hanging="361"/>
+      </w:pPr>
+      <w:rPr>
+        <w:rFonts w:hint="default"/>
+        <w:lang w:val="en-US" w:eastAsia="en-US" w:bidi="en-US"/>
+      </w:rPr>
+    </w:lvl>
+    <w:lvl w:ilvl="8" w:tplc="A47EE626">
+      <w:numFmt w:val="bullet"/>
+      <w:lvlText w:val="•"/>
+      <w:lvlJc w:val="left"/>
+      <w:pPr>
+        <w:ind w:left="9756" w:hanging="361"/>
+      </w:pPr>
+      <w:rPr>
+        <w:rFonts w:hint="default"/>
+        <w:lang w:val="en-US" w:eastAsia="en-US" w:bidi="en-US"/>
+      </w:rPr>
+    </w:lvl>
+  </w:abstractNum>
+  <w:abstractNum w:abstractNumId="3">
     <w:nsid w:val="4C1626D5"/>
     <w:multiLevelType w:val="hybridMultilevel"/>
     <w:tmpl w:val="F30EEC76"/>
@@ -1853,11 +3847,843 @@
       </w:rPr>
     </w:lvl>
   </w:abstractNum>
+  <w:abstractNum w:abstractNumId="4">
+    <w:nsid w:val="52BB15CD"/>
+    <w:multiLevelType w:val="hybridMultilevel"/>
+    <w:tmpl w:val="10308228"/>
+    <w:lvl w:ilvl="0" w:tplc="40090001">
+      <w:start w:val="1"/>
+      <w:numFmt w:val="bullet"/>
+      <w:lvlText w:val=""/>
+      <w:lvlJc w:val="left"/>
+      <w:pPr>
+        <w:ind w:left="720" w:hanging="360"/>
+      </w:pPr>
+      <w:rPr>
+        <w:rFonts w:ascii="Symbol" w:hAnsi="Symbol" w:hint="default"/>
+      </w:rPr>
+    </w:lvl>
+    <w:lvl w:ilvl="1" w:tplc="40090003" w:tentative="1">
+      <w:start w:val="1"/>
+      <w:numFmt w:val="bullet"/>
+      <w:lvlText w:val="o"/>
+      <w:lvlJc w:val="left"/>
+      <w:pPr>
+        <w:ind w:left="1440" w:hanging="360"/>
+      </w:pPr>
+      <w:rPr>
+        <w:rFonts w:ascii="Courier New" w:hAnsi="Courier New" w:cs="Courier New" w:hint="default"/>
+      </w:rPr>
+    </w:lvl>
+    <w:lvl w:ilvl="2" w:tplc="40090005" w:tentative="1">
+      <w:start w:val="1"/>
+      <w:numFmt w:val="bullet"/>
+      <w:lvlText w:val=""/>
+      <w:lvlJc w:val="left"/>
+      <w:pPr>
+        <w:ind w:left="2160" w:hanging="360"/>
+      </w:pPr>
+      <w:rPr>
+        <w:rFonts w:ascii="Wingdings" w:hAnsi="Wingdings" w:hint="default"/>
+      </w:rPr>
+    </w:lvl>
+    <w:lvl w:ilvl="3" w:tplc="40090001" w:tentative="1">
+      <w:start w:val="1"/>
+      <w:numFmt w:val="bullet"/>
+      <w:lvlText w:val=""/>
+      <w:lvlJc w:val="left"/>
+      <w:pPr>
+        <w:ind w:left="2880" w:hanging="360"/>
+      </w:pPr>
+      <w:rPr>
+        <w:rFonts w:ascii="Symbol" w:hAnsi="Symbol" w:hint="default"/>
+      </w:rPr>
+    </w:lvl>
+    <w:lvl w:ilvl="4" w:tplc="40090003" w:tentative="1">
+      <w:start w:val="1"/>
+      <w:numFmt w:val="bullet"/>
+      <w:lvlText w:val="o"/>
+      <w:lvlJc w:val="left"/>
+      <w:pPr>
+        <w:ind w:left="3600" w:hanging="360"/>
+      </w:pPr>
+      <w:rPr>
+        <w:rFonts w:ascii="Courier New" w:hAnsi="Courier New" w:cs="Courier New" w:hint="default"/>
+      </w:rPr>
+    </w:lvl>
+    <w:lvl w:ilvl="5" w:tplc="40090005" w:tentative="1">
+      <w:start w:val="1"/>
+      <w:numFmt w:val="bullet"/>
+      <w:lvlText w:val=""/>
+      <w:lvlJc w:val="left"/>
+      <w:pPr>
+        <w:ind w:left="4320" w:hanging="360"/>
+      </w:pPr>
+      <w:rPr>
+        <w:rFonts w:ascii="Wingdings" w:hAnsi="Wingdings" w:hint="default"/>
+      </w:rPr>
+    </w:lvl>
+    <w:lvl w:ilvl="6" w:tplc="40090001" w:tentative="1">
+      <w:start w:val="1"/>
+      <w:numFmt w:val="bullet"/>
+      <w:lvlText w:val=""/>
+      <w:lvlJc w:val="left"/>
+      <w:pPr>
+        <w:ind w:left="5040" w:hanging="360"/>
+      </w:pPr>
+      <w:rPr>
+        <w:rFonts w:ascii="Symbol" w:hAnsi="Symbol" w:hint="default"/>
+      </w:rPr>
+    </w:lvl>
+    <w:lvl w:ilvl="7" w:tplc="40090003" w:tentative="1">
+      <w:start w:val="1"/>
+      <w:numFmt w:val="bullet"/>
+      <w:lvlText w:val="o"/>
+      <w:lvlJc w:val="left"/>
+      <w:pPr>
+        <w:ind w:left="5760" w:hanging="360"/>
+      </w:pPr>
+      <w:rPr>
+        <w:rFonts w:ascii="Courier New" w:hAnsi="Courier New" w:cs="Courier New" w:hint="default"/>
+      </w:rPr>
+    </w:lvl>
+    <w:lvl w:ilvl="8" w:tplc="40090005" w:tentative="1">
+      <w:start w:val="1"/>
+      <w:numFmt w:val="bullet"/>
+      <w:lvlText w:val=""/>
+      <w:lvlJc w:val="left"/>
+      <w:pPr>
+        <w:ind w:left="6480" w:hanging="360"/>
+      </w:pPr>
+      <w:rPr>
+        <w:rFonts w:ascii="Wingdings" w:hAnsi="Wingdings" w:hint="default"/>
+      </w:rPr>
+    </w:lvl>
+  </w:abstractNum>
+  <w:abstractNum w:abstractNumId="5">
+    <w:nsid w:val="62065A3D"/>
+    <w:multiLevelType w:val="hybridMultilevel"/>
+    <w:tmpl w:val="FA0EA3F2"/>
+    <w:lvl w:ilvl="0" w:tplc="F544D87C">
+      <w:start w:val="1"/>
+      <w:numFmt w:val="decimal"/>
+      <w:lvlText w:val="%1."/>
+      <w:lvlJc w:val="left"/>
+      <w:pPr>
+        <w:ind w:left="1260" w:hanging="361"/>
+        <w:jc w:val="right"/>
+      </w:pPr>
+      <w:rPr>
+        <w:rFonts w:hint="default"/>
+        <w:b/>
+        <w:spacing w:val="-11"/>
+        <w:w w:val="99"/>
+        <w:lang w:val="en-US" w:eastAsia="en-US" w:bidi="en-US"/>
+      </w:rPr>
+    </w:lvl>
+    <w:lvl w:ilvl="1" w:tplc="AC968726">
+      <w:numFmt w:val="bullet"/>
+      <w:lvlText w:val="•"/>
+      <w:lvlJc w:val="left"/>
+      <w:pPr>
+        <w:ind w:left="2322" w:hanging="361"/>
+      </w:pPr>
+      <w:rPr>
+        <w:rFonts w:hint="default"/>
+        <w:lang w:val="en-US" w:eastAsia="en-US" w:bidi="en-US"/>
+      </w:rPr>
+    </w:lvl>
+    <w:lvl w:ilvl="2" w:tplc="586802A0">
+      <w:numFmt w:val="bullet"/>
+      <w:lvlText w:val="•"/>
+      <w:lvlJc w:val="left"/>
+      <w:pPr>
+        <w:ind w:left="3384" w:hanging="361"/>
+      </w:pPr>
+      <w:rPr>
+        <w:rFonts w:hint="default"/>
+        <w:lang w:val="en-US" w:eastAsia="en-US" w:bidi="en-US"/>
+      </w:rPr>
+    </w:lvl>
+    <w:lvl w:ilvl="3" w:tplc="F934C71E">
+      <w:numFmt w:val="bullet"/>
+      <w:lvlText w:val="•"/>
+      <w:lvlJc w:val="left"/>
+      <w:pPr>
+        <w:ind w:left="4446" w:hanging="361"/>
+      </w:pPr>
+      <w:rPr>
+        <w:rFonts w:hint="default"/>
+        <w:lang w:val="en-US" w:eastAsia="en-US" w:bidi="en-US"/>
+      </w:rPr>
+    </w:lvl>
+    <w:lvl w:ilvl="4" w:tplc="4756FCBE">
+      <w:numFmt w:val="bullet"/>
+      <w:lvlText w:val="•"/>
+      <w:lvlJc w:val="left"/>
+      <w:pPr>
+        <w:ind w:left="5508" w:hanging="361"/>
+      </w:pPr>
+      <w:rPr>
+        <w:rFonts w:hint="default"/>
+        <w:lang w:val="en-US" w:eastAsia="en-US" w:bidi="en-US"/>
+      </w:rPr>
+    </w:lvl>
+    <w:lvl w:ilvl="5" w:tplc="9B1287E4">
+      <w:numFmt w:val="bullet"/>
+      <w:lvlText w:val="•"/>
+      <w:lvlJc w:val="left"/>
+      <w:pPr>
+        <w:ind w:left="6570" w:hanging="361"/>
+      </w:pPr>
+      <w:rPr>
+        <w:rFonts w:hint="default"/>
+        <w:lang w:val="en-US" w:eastAsia="en-US" w:bidi="en-US"/>
+      </w:rPr>
+    </w:lvl>
+    <w:lvl w:ilvl="6" w:tplc="ADDA16D0">
+      <w:numFmt w:val="bullet"/>
+      <w:lvlText w:val="•"/>
+      <w:lvlJc w:val="left"/>
+      <w:pPr>
+        <w:ind w:left="7632" w:hanging="361"/>
+      </w:pPr>
+      <w:rPr>
+        <w:rFonts w:hint="default"/>
+        <w:lang w:val="en-US" w:eastAsia="en-US" w:bidi="en-US"/>
+      </w:rPr>
+    </w:lvl>
+    <w:lvl w:ilvl="7" w:tplc="95FC8660">
+      <w:numFmt w:val="bullet"/>
+      <w:lvlText w:val="•"/>
+      <w:lvlJc w:val="left"/>
+      <w:pPr>
+        <w:ind w:left="8694" w:hanging="361"/>
+      </w:pPr>
+      <w:rPr>
+        <w:rFonts w:hint="default"/>
+        <w:lang w:val="en-US" w:eastAsia="en-US" w:bidi="en-US"/>
+      </w:rPr>
+    </w:lvl>
+    <w:lvl w:ilvl="8" w:tplc="A47EE626">
+      <w:numFmt w:val="bullet"/>
+      <w:lvlText w:val="•"/>
+      <w:lvlJc w:val="left"/>
+      <w:pPr>
+        <w:ind w:left="9756" w:hanging="361"/>
+      </w:pPr>
+      <w:rPr>
+        <w:rFonts w:hint="default"/>
+        <w:lang w:val="en-US" w:eastAsia="en-US" w:bidi="en-US"/>
+      </w:rPr>
+    </w:lvl>
+  </w:abstractNum>
+  <w:abstractNum w:abstractNumId="6">
+    <w:nsid w:val="6C206711"/>
+    <w:multiLevelType w:val="hybridMultilevel"/>
+    <w:tmpl w:val="374A95DC"/>
+    <w:lvl w:ilvl="0" w:tplc="40090001">
+      <w:start w:val="1"/>
+      <w:numFmt w:val="bullet"/>
+      <w:lvlText w:val=""/>
+      <w:lvlJc w:val="left"/>
+      <w:pPr>
+        <w:ind w:left="720" w:hanging="360"/>
+      </w:pPr>
+      <w:rPr>
+        <w:rFonts w:ascii="Symbol" w:hAnsi="Symbol" w:hint="default"/>
+      </w:rPr>
+    </w:lvl>
+    <w:lvl w:ilvl="1" w:tplc="40090003" w:tentative="1">
+      <w:start w:val="1"/>
+      <w:numFmt w:val="bullet"/>
+      <w:lvlText w:val="o"/>
+      <w:lvlJc w:val="left"/>
+      <w:pPr>
+        <w:ind w:left="1440" w:hanging="360"/>
+      </w:pPr>
+      <w:rPr>
+        <w:rFonts w:ascii="Courier New" w:hAnsi="Courier New" w:cs="Courier New" w:hint="default"/>
+      </w:rPr>
+    </w:lvl>
+    <w:lvl w:ilvl="2" w:tplc="40090005" w:tentative="1">
+      <w:start w:val="1"/>
+      <w:numFmt w:val="bullet"/>
+      <w:lvlText w:val=""/>
+      <w:lvlJc w:val="left"/>
+      <w:pPr>
+        <w:ind w:left="2160" w:hanging="360"/>
+      </w:pPr>
+      <w:rPr>
+        <w:rFonts w:ascii="Wingdings" w:hAnsi="Wingdings" w:hint="default"/>
+      </w:rPr>
+    </w:lvl>
+    <w:lvl w:ilvl="3" w:tplc="40090001" w:tentative="1">
+      <w:start w:val="1"/>
+      <w:numFmt w:val="bullet"/>
+      <w:lvlText w:val=""/>
+      <w:lvlJc w:val="left"/>
+      <w:pPr>
+        <w:ind w:left="2880" w:hanging="360"/>
+      </w:pPr>
+      <w:rPr>
+        <w:rFonts w:ascii="Symbol" w:hAnsi="Symbol" w:hint="default"/>
+      </w:rPr>
+    </w:lvl>
+    <w:lvl w:ilvl="4" w:tplc="40090003" w:tentative="1">
+      <w:start w:val="1"/>
+      <w:numFmt w:val="bullet"/>
+      <w:lvlText w:val="o"/>
+      <w:lvlJc w:val="left"/>
+      <w:pPr>
+        <w:ind w:left="3600" w:hanging="360"/>
+      </w:pPr>
+      <w:rPr>
+        <w:rFonts w:ascii="Courier New" w:hAnsi="Courier New" w:cs="Courier New" w:hint="default"/>
+      </w:rPr>
+    </w:lvl>
+    <w:lvl w:ilvl="5" w:tplc="40090005" w:tentative="1">
+      <w:start w:val="1"/>
+      <w:numFmt w:val="bullet"/>
+      <w:lvlText w:val=""/>
+      <w:lvlJc w:val="left"/>
+      <w:pPr>
+        <w:ind w:left="4320" w:hanging="360"/>
+      </w:pPr>
+      <w:rPr>
+        <w:rFonts w:ascii="Wingdings" w:hAnsi="Wingdings" w:hint="default"/>
+      </w:rPr>
+    </w:lvl>
+    <w:lvl w:ilvl="6" w:tplc="40090001" w:tentative="1">
+      <w:start w:val="1"/>
+      <w:numFmt w:val="bullet"/>
+      <w:lvlText w:val=""/>
+      <w:lvlJc w:val="left"/>
+      <w:pPr>
+        <w:ind w:left="5040" w:hanging="360"/>
+      </w:pPr>
+      <w:rPr>
+        <w:rFonts w:ascii="Symbol" w:hAnsi="Symbol" w:hint="default"/>
+      </w:rPr>
+    </w:lvl>
+    <w:lvl w:ilvl="7" w:tplc="40090003" w:tentative="1">
+      <w:start w:val="1"/>
+      <w:numFmt w:val="bullet"/>
+      <w:lvlText w:val="o"/>
+      <w:lvlJc w:val="left"/>
+      <w:pPr>
+        <w:ind w:left="5760" w:hanging="360"/>
+      </w:pPr>
+      <w:rPr>
+        <w:rFonts w:ascii="Courier New" w:hAnsi="Courier New" w:cs="Courier New" w:hint="default"/>
+      </w:rPr>
+    </w:lvl>
+    <w:lvl w:ilvl="8" w:tplc="40090005" w:tentative="1">
+      <w:start w:val="1"/>
+      <w:numFmt w:val="bullet"/>
+      <w:lvlText w:val=""/>
+      <w:lvlJc w:val="left"/>
+      <w:pPr>
+        <w:ind w:left="6480" w:hanging="360"/>
+      </w:pPr>
+      <w:rPr>
+        <w:rFonts w:ascii="Wingdings" w:hAnsi="Wingdings" w:hint="default"/>
+      </w:rPr>
+    </w:lvl>
+  </w:abstractNum>
+  <w:abstractNum w:abstractNumId="7">
+    <w:nsid w:val="72A278D7"/>
+    <w:multiLevelType w:val="hybridMultilevel"/>
+    <w:tmpl w:val="6A5E3972"/>
+    <w:lvl w:ilvl="0" w:tplc="40090001">
+      <w:start w:val="1"/>
+      <w:numFmt w:val="bullet"/>
+      <w:lvlText w:val=""/>
+      <w:lvlJc w:val="left"/>
+      <w:pPr>
+        <w:ind w:left="720" w:hanging="360"/>
+      </w:pPr>
+      <w:rPr>
+        <w:rFonts w:ascii="Symbol" w:hAnsi="Symbol" w:hint="default"/>
+      </w:rPr>
+    </w:lvl>
+    <w:lvl w:ilvl="1" w:tplc="40090003" w:tentative="1">
+      <w:start w:val="1"/>
+      <w:numFmt w:val="bullet"/>
+      <w:lvlText w:val="o"/>
+      <w:lvlJc w:val="left"/>
+      <w:pPr>
+        <w:ind w:left="1440" w:hanging="360"/>
+      </w:pPr>
+      <w:rPr>
+        <w:rFonts w:ascii="Courier New" w:hAnsi="Courier New" w:cs="Courier New" w:hint="default"/>
+      </w:rPr>
+    </w:lvl>
+    <w:lvl w:ilvl="2" w:tplc="40090005" w:tentative="1">
+      <w:start w:val="1"/>
+      <w:numFmt w:val="bullet"/>
+      <w:lvlText w:val=""/>
+      <w:lvlJc w:val="left"/>
+      <w:pPr>
+        <w:ind w:left="2160" w:hanging="360"/>
+      </w:pPr>
+      <w:rPr>
+        <w:rFonts w:ascii="Wingdings" w:hAnsi="Wingdings" w:hint="default"/>
+      </w:rPr>
+    </w:lvl>
+    <w:lvl w:ilvl="3" w:tplc="40090001" w:tentative="1">
+      <w:start w:val="1"/>
+      <w:numFmt w:val="bullet"/>
+      <w:lvlText w:val=""/>
+      <w:lvlJc w:val="left"/>
+      <w:pPr>
+        <w:ind w:left="2880" w:hanging="360"/>
+      </w:pPr>
+      <w:rPr>
+        <w:rFonts w:ascii="Symbol" w:hAnsi="Symbol" w:hint="default"/>
+      </w:rPr>
+    </w:lvl>
+    <w:lvl w:ilvl="4" w:tplc="40090003" w:tentative="1">
+      <w:start w:val="1"/>
+      <w:numFmt w:val="bullet"/>
+      <w:lvlText w:val="o"/>
+      <w:lvlJc w:val="left"/>
+      <w:pPr>
+        <w:ind w:left="3600" w:hanging="360"/>
+      </w:pPr>
+      <w:rPr>
+        <w:rFonts w:ascii="Courier New" w:hAnsi="Courier New" w:cs="Courier New" w:hint="default"/>
+      </w:rPr>
+    </w:lvl>
+    <w:lvl w:ilvl="5" w:tplc="40090005" w:tentative="1">
+      <w:start w:val="1"/>
+      <w:numFmt w:val="bullet"/>
+      <w:lvlText w:val=""/>
+      <w:lvlJc w:val="left"/>
+      <w:pPr>
+        <w:ind w:left="4320" w:hanging="360"/>
+      </w:pPr>
+      <w:rPr>
+        <w:rFonts w:ascii="Wingdings" w:hAnsi="Wingdings" w:hint="default"/>
+      </w:rPr>
+    </w:lvl>
+    <w:lvl w:ilvl="6" w:tplc="40090001" w:tentative="1">
+      <w:start w:val="1"/>
+      <w:numFmt w:val="bullet"/>
+      <w:lvlText w:val=""/>
+      <w:lvlJc w:val="left"/>
+      <w:pPr>
+        <w:ind w:left="5040" w:hanging="360"/>
+      </w:pPr>
+      <w:rPr>
+        <w:rFonts w:ascii="Symbol" w:hAnsi="Symbol" w:hint="default"/>
+      </w:rPr>
+    </w:lvl>
+    <w:lvl w:ilvl="7" w:tplc="40090003" w:tentative="1">
+      <w:start w:val="1"/>
+      <w:numFmt w:val="bullet"/>
+      <w:lvlText w:val="o"/>
+      <w:lvlJc w:val="left"/>
+      <w:pPr>
+        <w:ind w:left="5760" w:hanging="360"/>
+      </w:pPr>
+      <w:rPr>
+        <w:rFonts w:ascii="Courier New" w:hAnsi="Courier New" w:cs="Courier New" w:hint="default"/>
+      </w:rPr>
+    </w:lvl>
+    <w:lvl w:ilvl="8" w:tplc="40090005" w:tentative="1">
+      <w:start w:val="1"/>
+      <w:numFmt w:val="bullet"/>
+      <w:lvlText w:val=""/>
+      <w:lvlJc w:val="left"/>
+      <w:pPr>
+        <w:ind w:left="6480" w:hanging="360"/>
+      </w:pPr>
+      <w:rPr>
+        <w:rFonts w:ascii="Wingdings" w:hAnsi="Wingdings" w:hint="default"/>
+      </w:rPr>
+    </w:lvl>
+  </w:abstractNum>
+  <w:abstractNum w:abstractNumId="8">
+    <w:nsid w:val="78657BF4"/>
+    <w:multiLevelType w:val="hybridMultilevel"/>
+    <w:tmpl w:val="3FEA71E8"/>
+    <w:lvl w:ilvl="0" w:tplc="40090001">
+      <w:start w:val="1"/>
+      <w:numFmt w:val="bullet"/>
+      <w:lvlText w:val=""/>
+      <w:lvlJc w:val="left"/>
+      <w:pPr>
+        <w:ind w:left="720" w:hanging="360"/>
+      </w:pPr>
+      <w:rPr>
+        <w:rFonts w:ascii="Symbol" w:hAnsi="Symbol" w:hint="default"/>
+      </w:rPr>
+    </w:lvl>
+    <w:lvl w:ilvl="1" w:tplc="40090003" w:tentative="1">
+      <w:start w:val="1"/>
+      <w:numFmt w:val="bullet"/>
+      <w:lvlText w:val="o"/>
+      <w:lvlJc w:val="left"/>
+      <w:pPr>
+        <w:ind w:left="1440" w:hanging="360"/>
+      </w:pPr>
+      <w:rPr>
+        <w:rFonts w:ascii="Courier New" w:hAnsi="Courier New" w:cs="Courier New" w:hint="default"/>
+      </w:rPr>
+    </w:lvl>
+    <w:lvl w:ilvl="2" w:tplc="40090005" w:tentative="1">
+      <w:start w:val="1"/>
+      <w:numFmt w:val="bullet"/>
+      <w:lvlText w:val=""/>
+      <w:lvlJc w:val="left"/>
+      <w:pPr>
+        <w:ind w:left="2160" w:hanging="360"/>
+      </w:pPr>
+      <w:rPr>
+        <w:rFonts w:ascii="Wingdings" w:hAnsi="Wingdings" w:hint="default"/>
+      </w:rPr>
+    </w:lvl>
+    <w:lvl w:ilvl="3" w:tplc="40090001" w:tentative="1">
+      <w:start w:val="1"/>
+      <w:numFmt w:val="bullet"/>
+      <w:lvlText w:val=""/>
+      <w:lvlJc w:val="left"/>
+      <w:pPr>
+        <w:ind w:left="2880" w:hanging="360"/>
+      </w:pPr>
+      <w:rPr>
+        <w:rFonts w:ascii="Symbol" w:hAnsi="Symbol" w:hint="default"/>
+      </w:rPr>
+    </w:lvl>
+    <w:lvl w:ilvl="4" w:tplc="40090003" w:tentative="1">
+      <w:start w:val="1"/>
+      <w:numFmt w:val="bullet"/>
+      <w:lvlText w:val="o"/>
+      <w:lvlJc w:val="left"/>
+      <w:pPr>
+        <w:ind w:left="3600" w:hanging="360"/>
+      </w:pPr>
+      <w:rPr>
+        <w:rFonts w:ascii="Courier New" w:hAnsi="Courier New" w:cs="Courier New" w:hint="default"/>
+      </w:rPr>
+    </w:lvl>
+    <w:lvl w:ilvl="5" w:tplc="40090005" w:tentative="1">
+      <w:start w:val="1"/>
+      <w:numFmt w:val="bullet"/>
+      <w:lvlText w:val=""/>
+      <w:lvlJc w:val="left"/>
+      <w:pPr>
+        <w:ind w:left="4320" w:hanging="360"/>
+      </w:pPr>
+      <w:rPr>
+        <w:rFonts w:ascii="Wingdings" w:hAnsi="Wingdings" w:hint="default"/>
+      </w:rPr>
+    </w:lvl>
+    <w:lvl w:ilvl="6" w:tplc="40090001" w:tentative="1">
+      <w:start w:val="1"/>
+      <w:numFmt w:val="bullet"/>
+      <w:lvlText w:val=""/>
+      <w:lvlJc w:val="left"/>
+      <w:pPr>
+        <w:ind w:left="5040" w:hanging="360"/>
+      </w:pPr>
+      <w:rPr>
+        <w:rFonts w:ascii="Symbol" w:hAnsi="Symbol" w:hint="default"/>
+      </w:rPr>
+    </w:lvl>
+    <w:lvl w:ilvl="7" w:tplc="40090003" w:tentative="1">
+      <w:start w:val="1"/>
+      <w:numFmt w:val="bullet"/>
+      <w:lvlText w:val="o"/>
+      <w:lvlJc w:val="left"/>
+      <w:pPr>
+        <w:ind w:left="5760" w:hanging="360"/>
+      </w:pPr>
+      <w:rPr>
+        <w:rFonts w:ascii="Courier New" w:hAnsi="Courier New" w:cs="Courier New" w:hint="default"/>
+      </w:rPr>
+    </w:lvl>
+    <w:lvl w:ilvl="8" w:tplc="40090005" w:tentative="1">
+      <w:start w:val="1"/>
+      <w:numFmt w:val="bullet"/>
+      <w:lvlText w:val=""/>
+      <w:lvlJc w:val="left"/>
+      <w:pPr>
+        <w:ind w:left="6480" w:hanging="360"/>
+      </w:pPr>
+      <w:rPr>
+        <w:rFonts w:ascii="Wingdings" w:hAnsi="Wingdings" w:hint="default"/>
+      </w:rPr>
+    </w:lvl>
+  </w:abstractNum>
+  <w:abstractNum w:abstractNumId="9">
+    <w:nsid w:val="7E734B58"/>
+    <w:multiLevelType w:val="hybridMultilevel"/>
+    <w:tmpl w:val="FA0EA3F2"/>
+    <w:lvl w:ilvl="0" w:tplc="F544D87C">
+      <w:start w:val="1"/>
+      <w:numFmt w:val="decimal"/>
+      <w:lvlText w:val="%1."/>
+      <w:lvlJc w:val="left"/>
+      <w:pPr>
+        <w:ind w:left="1260" w:hanging="361"/>
+        <w:jc w:val="right"/>
+      </w:pPr>
+      <w:rPr>
+        <w:rFonts w:hint="default"/>
+        <w:b/>
+        <w:spacing w:val="-11"/>
+        <w:w w:val="99"/>
+        <w:lang w:val="en-US" w:eastAsia="en-US" w:bidi="en-US"/>
+      </w:rPr>
+    </w:lvl>
+    <w:lvl w:ilvl="1" w:tplc="AC968726">
+      <w:numFmt w:val="bullet"/>
+      <w:lvlText w:val="•"/>
+      <w:lvlJc w:val="left"/>
+      <w:pPr>
+        <w:ind w:left="2322" w:hanging="361"/>
+      </w:pPr>
+      <w:rPr>
+        <w:rFonts w:hint="default"/>
+        <w:lang w:val="en-US" w:eastAsia="en-US" w:bidi="en-US"/>
+      </w:rPr>
+    </w:lvl>
+    <w:lvl w:ilvl="2" w:tplc="586802A0">
+      <w:numFmt w:val="bullet"/>
+      <w:lvlText w:val="•"/>
+      <w:lvlJc w:val="left"/>
+      <w:pPr>
+        <w:ind w:left="3384" w:hanging="361"/>
+      </w:pPr>
+      <w:rPr>
+        <w:rFonts w:hint="default"/>
+        <w:lang w:val="en-US" w:eastAsia="en-US" w:bidi="en-US"/>
+      </w:rPr>
+    </w:lvl>
+    <w:lvl w:ilvl="3" w:tplc="F934C71E">
+      <w:numFmt w:val="bullet"/>
+      <w:lvlText w:val="•"/>
+      <w:lvlJc w:val="left"/>
+      <w:pPr>
+        <w:ind w:left="4446" w:hanging="361"/>
+      </w:pPr>
+      <w:rPr>
+        <w:rFonts w:hint="default"/>
+        <w:lang w:val="en-US" w:eastAsia="en-US" w:bidi="en-US"/>
+      </w:rPr>
+    </w:lvl>
+    <w:lvl w:ilvl="4" w:tplc="4756FCBE">
+      <w:numFmt w:val="bullet"/>
+      <w:lvlText w:val="•"/>
+      <w:lvlJc w:val="left"/>
+      <w:pPr>
+        <w:ind w:left="5508" w:hanging="361"/>
+      </w:pPr>
+      <w:rPr>
+        <w:rFonts w:hint="default"/>
+        <w:lang w:val="en-US" w:eastAsia="en-US" w:bidi="en-US"/>
+      </w:rPr>
+    </w:lvl>
+    <w:lvl w:ilvl="5" w:tplc="9B1287E4">
+      <w:numFmt w:val="bullet"/>
+      <w:lvlText w:val="•"/>
+      <w:lvlJc w:val="left"/>
+      <w:pPr>
+        <w:ind w:left="6570" w:hanging="361"/>
+      </w:pPr>
+      <w:rPr>
+        <w:rFonts w:hint="default"/>
+        <w:lang w:val="en-US" w:eastAsia="en-US" w:bidi="en-US"/>
+      </w:rPr>
+    </w:lvl>
+    <w:lvl w:ilvl="6" w:tplc="ADDA16D0">
+      <w:numFmt w:val="bullet"/>
+      <w:lvlText w:val="•"/>
+      <w:lvlJc w:val="left"/>
+      <w:pPr>
+        <w:ind w:left="7632" w:hanging="361"/>
+      </w:pPr>
+      <w:rPr>
+        <w:rFonts w:hint="default"/>
+        <w:lang w:val="en-US" w:eastAsia="en-US" w:bidi="en-US"/>
+      </w:rPr>
+    </w:lvl>
+    <w:lvl w:ilvl="7" w:tplc="95FC8660">
+      <w:numFmt w:val="bullet"/>
+      <w:lvlText w:val="•"/>
+      <w:lvlJc w:val="left"/>
+      <w:pPr>
+        <w:ind w:left="8694" w:hanging="361"/>
+      </w:pPr>
+      <w:rPr>
+        <w:rFonts w:hint="default"/>
+        <w:lang w:val="en-US" w:eastAsia="en-US" w:bidi="en-US"/>
+      </w:rPr>
+    </w:lvl>
+    <w:lvl w:ilvl="8" w:tplc="A47EE626">
+      <w:numFmt w:val="bullet"/>
+      <w:lvlText w:val="•"/>
+      <w:lvlJc w:val="left"/>
+      <w:pPr>
+        <w:ind w:left="9756" w:hanging="361"/>
+      </w:pPr>
+      <w:rPr>
+        <w:rFonts w:hint="default"/>
+        <w:lang w:val="en-US" w:eastAsia="en-US" w:bidi="en-US"/>
+      </w:rPr>
+    </w:lvl>
+  </w:abstractNum>
+  <w:abstractNum w:abstractNumId="10">
+    <w:nsid w:val="7E931378"/>
+    <w:multiLevelType w:val="hybridMultilevel"/>
+    <w:tmpl w:val="15F4A92A"/>
+    <w:lvl w:ilvl="0" w:tplc="4B8EE13E">
+      <w:numFmt w:val="bullet"/>
+      <w:lvlText w:val=""/>
+      <w:lvlJc w:val="left"/>
+      <w:pPr>
+        <w:ind w:left="1260" w:hanging="361"/>
+      </w:pPr>
+      <w:rPr>
+        <w:rFonts w:ascii="Symbol" w:eastAsia="Symbol" w:hAnsi="Symbol" w:cs="Symbol" w:hint="default"/>
+        <w:color w:val="303030"/>
+        <w:w w:val="100"/>
+        <w:sz w:val="24"/>
+        <w:szCs w:val="24"/>
+        <w:lang w:val="en-US" w:eastAsia="en-US" w:bidi="en-US"/>
+      </w:rPr>
+    </w:lvl>
+    <w:lvl w:ilvl="1" w:tplc="C1D0D1AC">
+      <w:numFmt w:val="bullet"/>
+      <w:lvlText w:val="•"/>
+      <w:lvlJc w:val="left"/>
+      <w:pPr>
+        <w:ind w:left="2322" w:hanging="361"/>
+      </w:pPr>
+      <w:rPr>
+        <w:rFonts w:hint="default"/>
+        <w:lang w:val="en-US" w:eastAsia="en-US" w:bidi="en-US"/>
+      </w:rPr>
+    </w:lvl>
+    <w:lvl w:ilvl="2" w:tplc="55609F66">
+      <w:numFmt w:val="bullet"/>
+      <w:lvlText w:val="•"/>
+      <w:lvlJc w:val="left"/>
+      <w:pPr>
+        <w:ind w:left="3384" w:hanging="361"/>
+      </w:pPr>
+      <w:rPr>
+        <w:rFonts w:hint="default"/>
+        <w:lang w:val="en-US" w:eastAsia="en-US" w:bidi="en-US"/>
+      </w:rPr>
+    </w:lvl>
+    <w:lvl w:ilvl="3" w:tplc="827C7068">
+      <w:numFmt w:val="bullet"/>
+      <w:lvlText w:val="•"/>
+      <w:lvlJc w:val="left"/>
+      <w:pPr>
+        <w:ind w:left="4446" w:hanging="361"/>
+      </w:pPr>
+      <w:rPr>
+        <w:rFonts w:hint="default"/>
+        <w:lang w:val="en-US" w:eastAsia="en-US" w:bidi="en-US"/>
+      </w:rPr>
+    </w:lvl>
+    <w:lvl w:ilvl="4" w:tplc="B3D81B3E">
+      <w:numFmt w:val="bullet"/>
+      <w:lvlText w:val="•"/>
+      <w:lvlJc w:val="left"/>
+      <w:pPr>
+        <w:ind w:left="5508" w:hanging="361"/>
+      </w:pPr>
+      <w:rPr>
+        <w:rFonts w:hint="default"/>
+        <w:lang w:val="en-US" w:eastAsia="en-US" w:bidi="en-US"/>
+      </w:rPr>
+    </w:lvl>
+    <w:lvl w:ilvl="5" w:tplc="7AB01C1A">
+      <w:numFmt w:val="bullet"/>
+      <w:lvlText w:val="•"/>
+      <w:lvlJc w:val="left"/>
+      <w:pPr>
+        <w:ind w:left="6570" w:hanging="361"/>
+      </w:pPr>
+      <w:rPr>
+        <w:rFonts w:hint="default"/>
+        <w:lang w:val="en-US" w:eastAsia="en-US" w:bidi="en-US"/>
+      </w:rPr>
+    </w:lvl>
+    <w:lvl w:ilvl="6" w:tplc="77EAA7DA">
+      <w:numFmt w:val="bullet"/>
+      <w:lvlText w:val="•"/>
+      <w:lvlJc w:val="left"/>
+      <w:pPr>
+        <w:ind w:left="7632" w:hanging="361"/>
+      </w:pPr>
+      <w:rPr>
+        <w:rFonts w:hint="default"/>
+        <w:lang w:val="en-US" w:eastAsia="en-US" w:bidi="en-US"/>
+      </w:rPr>
+    </w:lvl>
+    <w:lvl w:ilvl="7" w:tplc="C5F82D32">
+      <w:numFmt w:val="bullet"/>
+      <w:lvlText w:val="•"/>
+      <w:lvlJc w:val="left"/>
+      <w:pPr>
+        <w:ind w:left="8694" w:hanging="361"/>
+      </w:pPr>
+      <w:rPr>
+        <w:rFonts w:hint="default"/>
+        <w:lang w:val="en-US" w:eastAsia="en-US" w:bidi="en-US"/>
+      </w:rPr>
+    </w:lvl>
+    <w:lvl w:ilvl="8" w:tplc="2766EDBA">
+      <w:numFmt w:val="bullet"/>
+      <w:lvlText w:val="•"/>
+      <w:lvlJc w:val="left"/>
+      <w:pPr>
+        <w:ind w:left="9756" w:hanging="361"/>
+      </w:pPr>
+      <w:rPr>
+        <w:rFonts w:hint="default"/>
+        <w:lang w:val="en-US" w:eastAsia="en-US" w:bidi="en-US"/>
+      </w:rPr>
+    </w:lvl>
+  </w:abstractNum>
   <w:num w:numId="1">
+    <w:abstractNumId w:val="3"/>
+  </w:num>
+  <w:num w:numId="2">
     <w:abstractNumId w:val="1"/>
   </w:num>
-  <w:num w:numId="2">
+  <w:num w:numId="3">
+    <w:abstractNumId w:val="10"/>
+  </w:num>
+  <w:num w:numId="4">
     <w:abstractNumId w:val="0"/>
+  </w:num>
+  <w:num w:numId="5">
+    <w:abstractNumId w:val="4"/>
+  </w:num>
+  <w:num w:numId="6">
+    <w:abstractNumId w:val="7"/>
+  </w:num>
+  <w:num w:numId="7">
+    <w:abstractNumId w:val="8"/>
+  </w:num>
+  <w:num w:numId="8">
+    <w:abstractNumId w:val="6"/>
+  </w:num>
+  <w:num w:numId="9">
+    <w:abstractNumId w:val="2"/>
+  </w:num>
+  <w:num w:numId="10">
+    <w:abstractNumId w:val="5"/>
+  </w:num>
+  <w:num w:numId="11">
+    <w:abstractNumId w:val="9"/>
   </w:num>
 </w:numbering>
 </file>
@@ -1885,7 +4711,7 @@
     <w:lsdException w:name="heading 2" w:semiHidden="1" w:uiPriority="9" w:unhideWhenUsed="1" w:qFormat="1"/>
     <w:lsdException w:name="heading 3" w:semiHidden="1" w:uiPriority="9" w:unhideWhenUsed="1" w:qFormat="1"/>
     <w:lsdException w:name="heading 4" w:semiHidden="1" w:uiPriority="9" w:unhideWhenUsed="1" w:qFormat="1"/>
-    <w:lsdException w:name="heading 5" w:semiHidden="1" w:uiPriority="9" w:unhideWhenUsed="1" w:qFormat="1"/>
+    <w:lsdException w:name="heading 5" w:semiHidden="1" w:uiPriority="1" w:unhideWhenUsed="1" w:qFormat="1"/>
     <w:lsdException w:name="heading 6" w:semiHidden="1" w:uiPriority="9" w:unhideWhenUsed="1" w:qFormat="1"/>
     <w:lsdException w:name="heading 7" w:semiHidden="1" w:uiPriority="9" w:unhideWhenUsed="1" w:qFormat="1"/>
     <w:lsdException w:name="heading 8" w:semiHidden="1" w:uiPriority="9" w:unhideWhenUsed="1" w:qFormat="1"/>
@@ -1946,7 +4772,7 @@
     <w:lsdException w:name="Closing" w:semiHidden="1" w:unhideWhenUsed="1"/>
     <w:lsdException w:name="Signature" w:semiHidden="1" w:unhideWhenUsed="1"/>
     <w:lsdException w:name="Default Paragraph Font" w:semiHidden="1" w:uiPriority="1" w:unhideWhenUsed="1"/>
-    <w:lsdException w:name="Body Text" w:semiHidden="1" w:unhideWhenUsed="1"/>
+    <w:lsdException w:name="Body Text" w:semiHidden="1" w:uiPriority="1" w:unhideWhenUsed="1" w:qFormat="1"/>
     <w:lsdException w:name="Body Text Indent" w:semiHidden="1" w:unhideWhenUsed="1"/>
     <w:lsdException w:name="List Continue" w:semiHidden="1" w:unhideWhenUsed="1"/>
     <w:lsdException w:name="List Continue 2" w:semiHidden="1" w:unhideWhenUsed="1"/>
@@ -2059,7 +4885,7 @@
     <w:lsdException w:name="Medium Shading 2 Accent 1" w:uiPriority="64"/>
     <w:lsdException w:name="Medium List 1 Accent 1" w:uiPriority="65"/>
     <w:lsdException w:name="Revision" w:semiHidden="1"/>
-    <w:lsdException w:name="List Paragraph" w:uiPriority="34" w:qFormat="1"/>
+    <w:lsdException w:name="List Paragraph" w:uiPriority="1" w:qFormat="1"/>
     <w:lsdException w:name="Quote" w:uiPriority="29" w:qFormat="1"/>
     <w:lsdException w:name="Intense Quote" w:uiPriority="30" w:qFormat="1"/>
     <w:lsdException w:name="Medium List 2 Accent 1" w:uiPriority="66"/>
@@ -2256,6 +5082,30 @@
     <w:name w:val="Normal"/>
     <w:qFormat/>
   </w:style>
+  <w:style w:type="paragraph" w:styleId="Heading5">
+    <w:name w:val="heading 5"/>
+    <w:basedOn w:val="Normal"/>
+    <w:link w:val="Heading5Char"/>
+    <w:uiPriority w:val="1"/>
+    <w:qFormat/>
+    <w:rsid w:val="0013459C"/>
+    <w:pPr>
+      <w:widowControl w:val="0"/>
+      <w:autoSpaceDE w:val="0"/>
+      <w:autoSpaceDN w:val="0"/>
+      <w:spacing w:after="0" w:line="240" w:lineRule="auto"/>
+      <w:ind w:left="780"/>
+      <w:outlineLvl w:val="4"/>
+    </w:pPr>
+    <w:rPr>
+      <w:rFonts w:ascii="Times New Roman" w:eastAsia="Times New Roman" w:hAnsi="Times New Roman" w:cs="Times New Roman"/>
+      <w:b/>
+      <w:bCs/>
+      <w:sz w:val="24"/>
+      <w:szCs w:val="24"/>
+      <w:lang w:val="en-US" w:bidi="en-US"/>
+    </w:rPr>
+  </w:style>
   <w:style w:type="character" w:default="1" w:styleId="DefaultParagraphFont">
     <w:name w:val="Default Paragraph Font"/>
     <w:uiPriority w:val="1"/>
@@ -2384,6 +5234,128 @@
     <w:rsid w:val="006450FB"/>
     <w:rPr>
       <w:vertAlign w:val="superscript"/>
+    </w:rPr>
+  </w:style>
+  <w:style w:type="paragraph" w:styleId="BodyText">
+    <w:name w:val="Body Text"/>
+    <w:basedOn w:val="Normal"/>
+    <w:link w:val="BodyTextChar"/>
+    <w:uiPriority w:val="1"/>
+    <w:qFormat/>
+    <w:rsid w:val="004B7897"/>
+    <w:pPr>
+      <w:widowControl w:val="0"/>
+      <w:autoSpaceDE w:val="0"/>
+      <w:autoSpaceDN w:val="0"/>
+      <w:spacing w:after="0" w:line="240" w:lineRule="auto"/>
+    </w:pPr>
+    <w:rPr>
+      <w:rFonts w:ascii="Times New Roman" w:eastAsia="Times New Roman" w:hAnsi="Times New Roman" w:cs="Times New Roman"/>
+      <w:sz w:val="24"/>
+      <w:szCs w:val="24"/>
+      <w:lang w:val="en-US" w:bidi="en-US"/>
+    </w:rPr>
+  </w:style>
+  <w:style w:type="character" w:customStyle="1" w:styleId="BodyTextChar">
+    <w:name w:val="Body Text Char"/>
+    <w:basedOn w:val="DefaultParagraphFont"/>
+    <w:link w:val="BodyText"/>
+    <w:uiPriority w:val="1"/>
+    <w:rsid w:val="004B7897"/>
+    <w:rPr>
+      <w:rFonts w:ascii="Times New Roman" w:eastAsia="Times New Roman" w:hAnsi="Times New Roman" w:cs="Times New Roman"/>
+      <w:sz w:val="24"/>
+      <w:szCs w:val="24"/>
+      <w:lang w:val="en-US" w:bidi="en-US"/>
+    </w:rPr>
+  </w:style>
+  <w:style w:type="character" w:customStyle="1" w:styleId="Heading5Char">
+    <w:name w:val="Heading 5 Char"/>
+    <w:basedOn w:val="DefaultParagraphFont"/>
+    <w:link w:val="Heading5"/>
+    <w:uiPriority w:val="1"/>
+    <w:rsid w:val="0013459C"/>
+    <w:rPr>
+      <w:rFonts w:ascii="Times New Roman" w:eastAsia="Times New Roman" w:hAnsi="Times New Roman" w:cs="Times New Roman"/>
+      <w:b/>
+      <w:bCs/>
+      <w:sz w:val="24"/>
+      <w:szCs w:val="24"/>
+      <w:lang w:val="en-US" w:bidi="en-US"/>
+    </w:rPr>
+  </w:style>
+  <w:style w:type="paragraph" w:styleId="ListParagraph">
+    <w:name w:val="List Paragraph"/>
+    <w:basedOn w:val="Normal"/>
+    <w:uiPriority w:val="1"/>
+    <w:qFormat/>
+    <w:rsid w:val="0013459C"/>
+    <w:pPr>
+      <w:widowControl w:val="0"/>
+      <w:autoSpaceDE w:val="0"/>
+      <w:autoSpaceDN w:val="0"/>
+      <w:spacing w:before="228" w:after="0" w:line="240" w:lineRule="auto"/>
+      <w:ind w:left="540"/>
+    </w:pPr>
+    <w:rPr>
+      <w:rFonts w:ascii="Times New Roman" w:eastAsia="Times New Roman" w:hAnsi="Times New Roman" w:cs="Times New Roman"/>
+      <w:lang w:val="en-US" w:bidi="en-US"/>
+    </w:rPr>
+  </w:style>
+  <w:style w:type="paragraph" w:styleId="Header">
+    <w:name w:val="header"/>
+    <w:basedOn w:val="Normal"/>
+    <w:link w:val="HeaderChar"/>
+    <w:uiPriority w:val="99"/>
+    <w:unhideWhenUsed/>
+    <w:rsid w:val="00DD6599"/>
+    <w:pPr>
+      <w:tabs>
+        <w:tab w:val="center" w:pos="4513"/>
+        <w:tab w:val="right" w:pos="9026"/>
+      </w:tabs>
+      <w:spacing w:after="0" w:line="240" w:lineRule="auto"/>
+    </w:pPr>
+  </w:style>
+  <w:style w:type="character" w:customStyle="1" w:styleId="HeaderChar">
+    <w:name w:val="Header Char"/>
+    <w:basedOn w:val="DefaultParagraphFont"/>
+    <w:link w:val="Header"/>
+    <w:uiPriority w:val="99"/>
+    <w:rsid w:val="00DD6599"/>
+  </w:style>
+  <w:style w:type="paragraph" w:styleId="Footer">
+    <w:name w:val="footer"/>
+    <w:basedOn w:val="Normal"/>
+    <w:link w:val="FooterChar"/>
+    <w:uiPriority w:val="99"/>
+    <w:unhideWhenUsed/>
+    <w:rsid w:val="00DD6599"/>
+    <w:pPr>
+      <w:tabs>
+        <w:tab w:val="center" w:pos="4513"/>
+        <w:tab w:val="right" w:pos="9026"/>
+      </w:tabs>
+      <w:spacing w:after="0" w:line="240" w:lineRule="auto"/>
+    </w:pPr>
+  </w:style>
+  <w:style w:type="character" w:customStyle="1" w:styleId="FooterChar">
+    <w:name w:val="Footer Char"/>
+    <w:basedOn w:val="DefaultParagraphFont"/>
+    <w:link w:val="Footer"/>
+    <w:uiPriority w:val="99"/>
+    <w:rsid w:val="00DD6599"/>
+  </w:style>
+  <w:style w:type="character" w:styleId="Hyperlink">
+    <w:name w:val="Hyperlink"/>
+    <w:basedOn w:val="DefaultParagraphFont"/>
+    <w:uiPriority w:val="99"/>
+    <w:semiHidden/>
+    <w:unhideWhenUsed/>
+    <w:rsid w:val="00695DA3"/>
+    <w:rPr>
+      <w:color w:val="0000FF"/>
+      <w:u w:val="single"/>
     </w:rPr>
   </w:style>
 </w:styles>
@@ -2655,7 +5627,7 @@
 </file>
 
 <file path=customXml/itemProps1.xml><?xml version="1.0" encoding="utf-8"?>
-<ds:datastoreItem xmlns:ds="http://schemas.openxmlformats.org/officeDocument/2006/customXml" ds:itemID="{D516478A-BE04-4733-AB00-460FA1F2A02A}">
+<ds:datastoreItem xmlns:ds="http://schemas.openxmlformats.org/officeDocument/2006/customXml" ds:itemID="{3597BAA1-B170-4039-BEE5-43B419496F48}">
   <ds:schemaRefs>
     <ds:schemaRef ds:uri="http://schemas.openxmlformats.org/officeDocument/2006/bibliography"/>
   </ds:schemaRefs>

</xml_diff>

<commit_message>
Added Summer training project work
</commit_message>
<xml_diff>
--- a/Sample Report/Training Project Report.docx
+++ b/Sample Report/Training Project Report.docx
@@ -341,8 +341,6 @@
           <w:color w:val="FFFFFF" w:themeColor="background1"/>
         </w:rPr>
       </w:pPr>
-      <w:bookmarkStart w:id="0" w:name="_GoBack"/>
-      <w:bookmarkEnd w:id="0"/>
     </w:p>
     <w:p>
       <w:pPr>
@@ -1960,6 +1958,9 @@
     <w:p>
       <w:pPr>
         <w:pStyle w:val="BodyText"/>
+        <w:tabs>
+          <w:tab w:val="left" w:pos="2027"/>
+        </w:tabs>
         <w:spacing w:before="180" w:line="276" w:lineRule="auto"/>
         <w:rPr>
           <w:b/>
@@ -1977,6 +1978,16 @@
           <w:u w:val="single"/>
         </w:rPr>
         <w:t>For example:</w:t>
+      </w:r>
+      <w:r>
+        <w:rPr>
+          <w:b/>
+          <w:color w:val="303030"/>
+          <w:sz w:val="28"/>
+          <w:szCs w:val="32"/>
+          <w:u w:val="single"/>
+        </w:rPr>
+        <w:tab/>
       </w:r>
     </w:p>
     <w:p>
@@ -2135,14 +2146,7 @@
           <w:color w:val="303030"/>
           <w:sz w:val="28"/>
         </w:rPr>
-        <w:t>Supervised and unsupervised learning describe two ways in which machines algorithms can be set loose on a data set and expected to</w:t>
-      </w:r>
-      <w:r>
-        <w:rPr>
-          <w:color w:val="303030"/>
-          <w:sz w:val="28"/>
-        </w:rPr>
-        <w:t xml:space="preserve"> learn something useful from it.</w:t>
+        <w:t>Supervised and unsupervised learning describe two ways in which machines algorithms can be set loose on a data set and expected to learn something useful from it.</w:t>
       </w:r>
     </w:p>
     <w:p>
@@ -2327,14 +2331,7 @@
           <w:color w:val="303030"/>
           <w:sz w:val="28"/>
         </w:rPr>
-        <w:t>restricted circ</w:t>
-      </w:r>
-      <w:r>
-        <w:rPr>
-          <w:color w:val="303030"/>
-          <w:sz w:val="28"/>
-        </w:rPr>
-        <w:t xml:space="preserve">umstances, regression analysis </w:t>
+        <w:t xml:space="preserve">restricted circumstances, regression analysis </w:t>
       </w:r>
       <w:r>
         <w:rPr>
@@ -2725,6 +2722,7 @@
           <w:sz w:val="28"/>
         </w:rPr>
       </w:pPr>
+      <w:bookmarkStart w:id="0" w:name="_GoBack"/>
       <w:r>
         <w:rPr>
           <w:noProof/>
@@ -2781,6 +2779,7 @@
           </wp:anchor>
         </w:drawing>
       </w:r>
+      <w:bookmarkEnd w:id="0"/>
       <w:r>
         <w:rPr>
           <w:b/>
@@ -3048,7 +3047,6 @@
           <w:footerReference w:type="default" r:id="rId29"/>
           <w:headerReference w:type="first" r:id="rId30"/>
           <w:footerReference w:type="first" r:id="rId31"/>
-          <w:type w:val="nextPage"/>
           <w:pgSz w:w="12240" w:h="15840"/>
           <w:pgMar w:top="720" w:right="720" w:bottom="720" w:left="720" w:header="0" w:footer="250" w:gutter="0"/>
           <w:cols w:space="720"/>
@@ -3060,15 +3058,7 @@
           <w:color w:val="303030"/>
           <w:szCs w:val="28"/>
         </w:rPr>
-        <w:t xml:space="preserve">           </w:t>
-      </w:r>
-      <w:r>
-        <w:rPr>
-          <w:rFonts w:ascii="Georgia" w:hAnsi="Georgia"/>
-          <w:color w:val="303030"/>
-          <w:szCs w:val="28"/>
-        </w:rPr>
-        <w:t>Fig. 3 Logistic Regression</w:t>
+        <w:t xml:space="preserve">           Fig. 3 Logistic Regression</w:t>
       </w:r>
     </w:p>
     <w:p>
@@ -3245,7 +3235,6 @@
           <w:lang w:val="en-US" w:bidi="en-US"/>
         </w:rPr>
         <w:sectPr>
-          <w:type w:val="nextPage"/>
           <w:pgSz w:w="12240" w:h="15840"/>
           <w:pgMar w:top="720" w:right="720" w:bottom="720" w:left="720" w:header="0" w:footer="250" w:gutter="0"/>
           <w:cols w:space="720"/>
@@ -3264,7 +3253,6 @@
       </w:pPr>
     </w:p>
     <w:sectPr>
-      <w:type w:val="nextPage"/>
       <w:pgSz w:w="11906" w:h="16838"/>
       <w:pgMar w:top="720" w:right="720" w:bottom="720" w:left="720" w:header="708" w:footer="708" w:gutter="0"/>
       <w:cols w:space="708"/>
@@ -5627,7 +5615,7 @@
 </file>
 
 <file path=customXml/itemProps1.xml><?xml version="1.0" encoding="utf-8"?>
-<ds:datastoreItem xmlns:ds="http://schemas.openxmlformats.org/officeDocument/2006/customXml" ds:itemID="{3597BAA1-B170-4039-BEE5-43B419496F48}">
+<ds:datastoreItem xmlns:ds="http://schemas.openxmlformats.org/officeDocument/2006/customXml" ds:itemID="{B514E01D-3EB2-435D-9490-96C6C79D8589}">
   <ds:schemaRefs>
     <ds:schemaRef ds:uri="http://schemas.openxmlformats.org/officeDocument/2006/bibliography"/>
   </ds:schemaRefs>

</xml_diff>